<commit_message>
update file 14h30 14/8
</commit_message>
<xml_diff>
--- a/SAD_DRONE.docx
+++ b/SAD_DRONE.docx
@@ -173,117 +173,28 @@
       <w:pPr>
         <w:pStyle w:val="Heading1"/>
       </w:pPr>
-      <w:proofErr w:type="spellStart"/>
       <w:r>
         <w:lastRenderedPageBreak/>
-        <w:t>Giới</w:t>
+        <w:t>Giới thiệu và mục tiêu</w:t>
       </w:r>
-      <w:proofErr w:type="spellEnd"/>
-      <w:r>
-        <w:t xml:space="preserve"> </w:t>
-      </w:r>
-      <w:proofErr w:type="spellStart"/>
-      <w:r>
-        <w:t>thiệu</w:t>
-      </w:r>
-      <w:proofErr w:type="spellEnd"/>
-      <w:r>
-        <w:t xml:space="preserve"> </w:t>
-      </w:r>
-      <w:proofErr w:type="spellStart"/>
-      <w:r>
-        <w:t>và</w:t>
-      </w:r>
-      <w:proofErr w:type="spellEnd"/>
-      <w:r>
-        <w:t xml:space="preserve"> </w:t>
-      </w:r>
-      <w:proofErr w:type="spellStart"/>
-      <w:r>
-        <w:t>mục</w:t>
-      </w:r>
-      <w:proofErr w:type="spellEnd"/>
-      <w:r>
-        <w:t xml:space="preserve"> </w:t>
-      </w:r>
-      <w:proofErr w:type="spellStart"/>
-      <w:r>
-        <w:t>tiêu</w:t>
-      </w:r>
-      <w:proofErr w:type="spellEnd"/>
     </w:p>
     <w:p>
       <w:pPr>
-        <w:pStyle w:val="Heading2"/>
-      </w:pPr>
-      <w:proofErr w:type="spellStart"/>
+        <w:rPr>
+          <w:lang w:val="en-US"/>
+        </w:rPr>
+      </w:pPr>
       <w:r>
         <w:rPr>
           <w:lang w:val="en-US"/>
         </w:rPr>
-        <w:t>Mục</w:t>
-      </w:r>
-      <w:proofErr w:type="spellEnd"/>
-      <w:r>
-        <w:rPr>
-          <w:lang w:val="en-US"/>
-        </w:rPr>
-        <w:t xml:space="preserve"> </w:t>
-      </w:r>
-      <w:proofErr w:type="spellStart"/>
-      <w:r>
-        <w:rPr>
-          <w:lang w:val="en-US"/>
-        </w:rPr>
-        <w:t>đích</w:t>
-      </w:r>
-      <w:proofErr w:type="spellEnd"/>
-      <w:r>
-        <w:rPr>
-          <w:lang w:val="en-US"/>
-        </w:rPr>
-        <w:t xml:space="preserve"> </w:t>
-      </w:r>
-      <w:proofErr w:type="spellStart"/>
-      <w:r>
-        <w:rPr>
-          <w:lang w:val="en-US"/>
-        </w:rPr>
-        <w:t>tài</w:t>
-      </w:r>
-      <w:proofErr w:type="spellEnd"/>
-      <w:r>
-        <w:rPr>
-          <w:lang w:val="en-US"/>
-        </w:rPr>
-        <w:t xml:space="preserve"> </w:t>
-      </w:r>
-      <w:proofErr w:type="spellStart"/>
-      <w:r>
-        <w:rPr>
-          <w:lang w:val="en-US"/>
-        </w:rPr>
-        <w:t>liệu</w:t>
-      </w:r>
-      <w:proofErr w:type="spellEnd"/>
-    </w:p>
-    <w:p>
-      <w:pPr>
-        <w:rPr>
-          <w:lang w:val="en-US"/>
-        </w:rPr>
-      </w:pPr>
-      <w:r>
-        <w:t>Tài liệu này mô tả kiến trúc tổng thể của hệ thống điều khiển nhúng sử dụng hai vi điều khiển STM32.</w:t>
+        <w:t>Tài liệu này mô tả hệ thống điều khiển cho UAV, được coi như là một trung tâm diều khiển của UAV</w:t>
       </w:r>
       <w:r>
         <w:rPr>
           <w:lang w:val="en-US"/>
         </w:rPr>
-        <w:t xml:space="preserve"> </w:t>
-      </w:r>
-      <w:r>
-        <w:t>Mục tiêu là phân tích cấu trúc phần cứng, phần mềm, luồng dữ liệu, và giao tiếp giữa các thành phần nhằm đảm bảo đáp ứng yêu cầu thời gian thực, độ tin cậy cao và dễ bảo trì.</w:t>
+        <w:t>. Hệ thống sử dụng bao gồm 2 chip STM32F103 và STM32H743 với mục đích riêng biệt và mỗi chip có một nhiệm vụ khác nhau.</w:t>
       </w:r>
     </w:p>
     <w:p>
@@ -297,2266 +208,760 @@
         <w:rPr>
           <w:lang w:val="en-US"/>
         </w:rPr>
-        <w:t>Phạm vi</w:t>
+        <w:t>Yêu cầu</w:t>
       </w:r>
     </w:p>
     <w:p>
       <w:pPr>
+        <w:pStyle w:val="Hnhnh"/>
         <w:rPr>
           <w:lang w:val="en-US"/>
         </w:rPr>
       </w:pPr>
-      <w:proofErr w:type="spellStart"/>
+      <w:r>
+        <w:drawing>
+          <wp:inline distT="0" distB="0" distL="0" distR="0" wp14:anchorId="2052C347" wp14:editId="4785D5AF">
+            <wp:extent cx="5267325" cy="5267325"/>
+            <wp:effectExtent l="0" t="0" r="9525" b="9525"/>
+            <wp:docPr id="1386699161" name="Picture 2"/>
+            <wp:cNvGraphicFramePr>
+              <a:graphicFrameLocks xmlns:a="http://schemas.openxmlformats.org/drawingml/2006/main" noChangeAspect="1"/>
+            </wp:cNvGraphicFramePr>
+            <a:graphic xmlns:a="http://schemas.openxmlformats.org/drawingml/2006/main">
+              <a:graphicData uri="http://schemas.openxmlformats.org/drawingml/2006/picture">
+                <pic:pic xmlns:pic="http://schemas.openxmlformats.org/drawingml/2006/picture">
+                  <pic:nvPicPr>
+                    <pic:cNvPr id="0" name="Picture 1"/>
+                    <pic:cNvPicPr>
+                      <a:picLocks noChangeAspect="1" noChangeArrowheads="1"/>
+                    </pic:cNvPicPr>
+                  </pic:nvPicPr>
+                  <pic:blipFill rotWithShape="1">
+                    <a:blip r:embed="rId10">
+                      <a:extLst>
+                        <a:ext uri="{28A0092B-C50C-407E-A947-70E740481C1C}">
+                          <a14:useLocalDpi xmlns:a14="http://schemas.microsoft.com/office/drawing/2010/main" val="0"/>
+                        </a:ext>
+                      </a:extLst>
+                    </a:blip>
+                    <a:srcRect r="21285" b="7997"/>
+                    <a:stretch>
+                      <a:fillRect/>
+                    </a:stretch>
+                  </pic:blipFill>
+                  <pic:spPr bwMode="auto">
+                    <a:xfrm>
+                      <a:off x="0" y="0"/>
+                      <a:ext cx="5267325" cy="5267325"/>
+                    </a:xfrm>
+                    <a:prstGeom prst="rect">
+                      <a:avLst/>
+                    </a:prstGeom>
+                    <a:noFill/>
+                    <a:ln>
+                      <a:noFill/>
+                    </a:ln>
+                    <a:extLst>
+                      <a:ext uri="{53640926-AAD7-44D8-BBD7-CCE9431645EC}">
+                        <a14:shadowObscured xmlns:a14="http://schemas.microsoft.com/office/drawing/2010/main"/>
+                      </a:ext>
+                    </a:extLst>
+                  </pic:spPr>
+                </pic:pic>
+              </a:graphicData>
+            </a:graphic>
+          </wp:inline>
+        </w:drawing>
+      </w:r>
+    </w:p>
+    <w:p>
+      <w:pPr>
+        <w:pStyle w:val="titlenh"/>
+        <w:rPr>
+          <w:lang w:val="en-US"/>
+        </w:rPr>
+      </w:pPr>
       <w:r>
         <w:rPr>
           <w:lang w:val="en-US"/>
         </w:rPr>
-        <w:t>Hệ</w:t>
+        <w:t>Mô tả hoạt động của hệ thống</w:t>
       </w:r>
-      <w:proofErr w:type="spellEnd"/>
+    </w:p>
+    <w:p>
+      <w:pPr>
+        <w:spacing w:line="240" w:lineRule="auto"/>
+        <w:ind w:firstLine="0"/>
+        <w:jc w:val="left"/>
+        <w:rPr>
+          <w:lang w:val="en-US"/>
+        </w:rPr>
+      </w:pPr>
       <w:r>
         <w:rPr>
           <w:lang w:val="en-US"/>
         </w:rPr>
-        <w:t xml:space="preserve"> </w:t>
+        <w:br w:type="page"/>
       </w:r>
-      <w:proofErr w:type="spellStart"/>
+    </w:p>
+    <w:tbl>
+      <w:tblPr>
+        <w:tblStyle w:val="TableGrid"/>
+        <w:tblW w:w="0" w:type="auto"/>
+        <w:tblLook w:val="04A0" w:firstRow="1" w:lastRow="0" w:firstColumn="1" w:lastColumn="0" w:noHBand="0" w:noVBand="1"/>
+      </w:tblPr>
+      <w:tblGrid>
+        <w:gridCol w:w="985"/>
+        <w:gridCol w:w="2970"/>
+        <w:gridCol w:w="6573"/>
+      </w:tblGrid>
+      <w:tr>
+        <w:tc>
+          <w:tcPr>
+            <w:tcW w:w="985" w:type="dxa"/>
+          </w:tcPr>
+          <w:p>
+            <w:pPr>
+              <w:pStyle w:val="titlenh"/>
+              <w:numPr>
+                <w:ilvl w:val="0"/>
+                <w:numId w:val="0"/>
+              </w:numPr>
+              <w:jc w:val="both"/>
+              <w:rPr>
+                <w:lang w:val="en-US"/>
+              </w:rPr>
+            </w:pPr>
+            <w:r>
+              <w:rPr>
+                <w:lang w:val="en-US"/>
+              </w:rPr>
+              <w:lastRenderedPageBreak/>
+              <w:t>ID</w:t>
+            </w:r>
+          </w:p>
+        </w:tc>
+        <w:tc>
+          <w:tcPr>
+            <w:tcW w:w="2970" w:type="dxa"/>
+          </w:tcPr>
+          <w:p>
+            <w:pPr>
+              <w:pStyle w:val="titlenh"/>
+              <w:numPr>
+                <w:ilvl w:val="0"/>
+                <w:numId w:val="0"/>
+              </w:numPr>
+              <w:jc w:val="both"/>
+              <w:rPr>
+                <w:lang w:val="en-US"/>
+              </w:rPr>
+            </w:pPr>
+            <w:r>
+              <w:rPr>
+                <w:lang w:val="en-US"/>
+              </w:rPr>
+              <w:t>Yêu cầu</w:t>
+            </w:r>
+          </w:p>
+        </w:tc>
+        <w:tc>
+          <w:tcPr>
+            <w:tcW w:w="6573" w:type="dxa"/>
+          </w:tcPr>
+          <w:p>
+            <w:pPr>
+              <w:pStyle w:val="titlenh"/>
+              <w:numPr>
+                <w:ilvl w:val="0"/>
+                <w:numId w:val="0"/>
+              </w:numPr>
+              <w:jc w:val="both"/>
+              <w:rPr>
+                <w:lang w:val="en-US"/>
+              </w:rPr>
+            </w:pPr>
+            <w:r>
+              <w:rPr>
+                <w:lang w:val="en-US"/>
+              </w:rPr>
+              <w:t>Giải thích</w:t>
+            </w:r>
+          </w:p>
+        </w:tc>
+      </w:tr>
+      <w:tr>
+        <w:tc>
+          <w:tcPr>
+            <w:tcW w:w="985" w:type="dxa"/>
+          </w:tcPr>
+          <w:p>
+            <w:pPr>
+              <w:pStyle w:val="titlenh"/>
+              <w:numPr>
+                <w:ilvl w:val="0"/>
+                <w:numId w:val="0"/>
+              </w:numPr>
+              <w:jc w:val="both"/>
+              <w:rPr>
+                <w:lang w:val="en-US"/>
+              </w:rPr>
+            </w:pPr>
+            <w:r>
+              <w:rPr>
+                <w:lang w:val="en-US"/>
+              </w:rPr>
+              <w:t>R1:</w:t>
+            </w:r>
+          </w:p>
+        </w:tc>
+        <w:tc>
+          <w:tcPr>
+            <w:tcW w:w="2970" w:type="dxa"/>
+          </w:tcPr>
+          <w:p>
+            <w:pPr>
+              <w:pStyle w:val="titlenh"/>
+              <w:numPr>
+                <w:ilvl w:val="0"/>
+                <w:numId w:val="0"/>
+              </w:numPr>
+              <w:jc w:val="both"/>
+              <w:rPr>
+                <w:lang w:val="en-US"/>
+              </w:rPr>
+            </w:pPr>
+            <w:r>
+              <w:rPr>
+                <w:lang w:val="en-US"/>
+              </w:rPr>
+              <w:t>Cơ chế</w:t>
+            </w:r>
+            <w:r>
+              <w:rPr>
+                <w:lang w:val="en-US"/>
+              </w:rPr>
+              <w:t xml:space="preserve"> thể điều khiển thủ công</w:t>
+            </w:r>
+          </w:p>
+        </w:tc>
+        <w:tc>
+          <w:tcPr>
+            <w:tcW w:w="6573" w:type="dxa"/>
+          </w:tcPr>
+          <w:p>
+            <w:pPr>
+              <w:pStyle w:val="titlenh"/>
+              <w:numPr>
+                <w:ilvl w:val="0"/>
+                <w:numId w:val="0"/>
+              </w:numPr>
+              <w:jc w:val="both"/>
+              <w:rPr>
+                <w:lang w:val="en-US"/>
+              </w:rPr>
+            </w:pPr>
+            <w:r>
+              <w:rPr>
+                <w:lang w:val="en-US"/>
+              </w:rPr>
+              <w:t xml:space="preserve">Sử dụng </w:t>
+            </w:r>
+            <w:r>
+              <w:rPr>
+                <w:lang w:val="en-US"/>
+              </w:rPr>
+              <w:t>RX điều khiển UAV thủ công, có thể tùy chỉnh sang chế độ bay tự động bằng cơ chế trên tay điều khiển</w:t>
+            </w:r>
+            <w:r>
+              <w:rPr>
+                <w:lang w:val="en-US"/>
+              </w:rPr>
+              <w:t>, có cơ chế nhận thông báo false safe.</w:t>
+            </w:r>
+          </w:p>
+        </w:tc>
+      </w:tr>
+      <w:tr>
+        <w:tc>
+          <w:tcPr>
+            <w:tcW w:w="985" w:type="dxa"/>
+          </w:tcPr>
+          <w:p>
+            <w:pPr>
+              <w:pStyle w:val="titlenh"/>
+              <w:numPr>
+                <w:ilvl w:val="0"/>
+                <w:numId w:val="0"/>
+              </w:numPr>
+              <w:jc w:val="both"/>
+              <w:rPr>
+                <w:lang w:val="en-US"/>
+              </w:rPr>
+            </w:pPr>
+            <w:r>
+              <w:rPr>
+                <w:lang w:val="en-US"/>
+              </w:rPr>
+              <w:t>R2:</w:t>
+            </w:r>
+          </w:p>
+        </w:tc>
+        <w:tc>
+          <w:tcPr>
+            <w:tcW w:w="2970" w:type="dxa"/>
+          </w:tcPr>
+          <w:p>
+            <w:pPr>
+              <w:pStyle w:val="titlenh"/>
+              <w:numPr>
+                <w:ilvl w:val="0"/>
+                <w:numId w:val="0"/>
+              </w:numPr>
+              <w:jc w:val="both"/>
+              <w:rPr>
+                <w:lang w:val="en-US"/>
+              </w:rPr>
+            </w:pPr>
+            <w:r>
+              <w:rPr>
+                <w:lang w:val="en-US"/>
+              </w:rPr>
+              <w:t>Cơ chế điều khiển tự động</w:t>
+            </w:r>
+          </w:p>
+        </w:tc>
+        <w:tc>
+          <w:tcPr>
+            <w:tcW w:w="6573" w:type="dxa"/>
+          </w:tcPr>
+          <w:p>
+            <w:pPr>
+              <w:pStyle w:val="titlenh"/>
+              <w:numPr>
+                <w:ilvl w:val="0"/>
+                <w:numId w:val="0"/>
+              </w:numPr>
+              <w:jc w:val="both"/>
+              <w:rPr>
+                <w:lang w:val="en-US"/>
+              </w:rPr>
+            </w:pPr>
+            <w:r>
+              <w:rPr>
+                <w:lang w:val="en-US"/>
+              </w:rPr>
+              <w:t>Sử dụng phần mềm GRoundControl để điều khiển UAV, nhận về thông số trạng thái bay, cảnh báo false safe và đưa ra lệnh, kế hoạch điều khiển UAV.</w:t>
+            </w:r>
+          </w:p>
+        </w:tc>
+      </w:tr>
+      <w:tr>
+        <w:tc>
+          <w:tcPr>
+            <w:tcW w:w="985" w:type="dxa"/>
+          </w:tcPr>
+          <w:p>
+            <w:pPr>
+              <w:pStyle w:val="titlenh"/>
+              <w:numPr>
+                <w:ilvl w:val="0"/>
+                <w:numId w:val="0"/>
+              </w:numPr>
+              <w:jc w:val="both"/>
+              <w:rPr>
+                <w:lang w:val="en-US"/>
+              </w:rPr>
+            </w:pPr>
+            <w:r>
+              <w:rPr>
+                <w:lang w:val="en-US"/>
+              </w:rPr>
+              <w:t>R2.1:</w:t>
+            </w:r>
+          </w:p>
+        </w:tc>
+        <w:tc>
+          <w:tcPr>
+            <w:tcW w:w="2970" w:type="dxa"/>
+          </w:tcPr>
+          <w:p>
+            <w:pPr>
+              <w:pStyle w:val="titlenh"/>
+              <w:numPr>
+                <w:ilvl w:val="0"/>
+                <w:numId w:val="0"/>
+              </w:numPr>
+              <w:jc w:val="both"/>
+              <w:rPr>
+                <w:lang w:val="en-US"/>
+              </w:rPr>
+            </w:pPr>
+            <w:r>
+              <w:rPr>
+                <w:lang w:val="en-US"/>
+              </w:rPr>
+              <w:t>In log dữ liệu</w:t>
+            </w:r>
+          </w:p>
+        </w:tc>
+        <w:tc>
+          <w:tcPr>
+            <w:tcW w:w="6573" w:type="dxa"/>
+          </w:tcPr>
+          <w:p>
+            <w:pPr>
+              <w:pStyle w:val="titlenh"/>
+              <w:numPr>
+                <w:ilvl w:val="0"/>
+                <w:numId w:val="0"/>
+              </w:numPr>
+              <w:tabs>
+                <w:tab w:val="left" w:pos="4650"/>
+              </w:tabs>
+              <w:jc w:val="both"/>
+              <w:rPr>
+                <w:lang w:val="en-US"/>
+              </w:rPr>
+            </w:pPr>
+            <w:r>
+              <w:rPr>
+                <w:lang w:val="en-US"/>
+              </w:rPr>
+              <w:tab/>
+            </w:r>
+          </w:p>
+        </w:tc>
+      </w:tr>
+      <w:tr>
+        <w:tc>
+          <w:tcPr>
+            <w:tcW w:w="985" w:type="dxa"/>
+          </w:tcPr>
+          <w:p>
+            <w:pPr>
+              <w:pStyle w:val="titlenh"/>
+              <w:numPr>
+                <w:ilvl w:val="0"/>
+                <w:numId w:val="0"/>
+              </w:numPr>
+              <w:jc w:val="both"/>
+              <w:rPr>
+                <w:lang w:val="en-US"/>
+              </w:rPr>
+            </w:pPr>
+            <w:r>
+              <w:rPr>
+                <w:lang w:val="en-US"/>
+              </w:rPr>
+              <w:t>R3:</w:t>
+            </w:r>
+          </w:p>
+        </w:tc>
+        <w:tc>
+          <w:tcPr>
+            <w:tcW w:w="2970" w:type="dxa"/>
+          </w:tcPr>
+          <w:p>
+            <w:pPr>
+              <w:pStyle w:val="titlenh"/>
+              <w:numPr>
+                <w:ilvl w:val="0"/>
+                <w:numId w:val="0"/>
+              </w:numPr>
+              <w:jc w:val="both"/>
+              <w:rPr>
+                <w:lang w:val="en-US"/>
+              </w:rPr>
+            </w:pPr>
+            <w:r>
+              <w:rPr>
+                <w:lang w:val="en-US"/>
+              </w:rPr>
+              <w:t>Xử lý cảm biến</w:t>
+            </w:r>
+            <w:r>
+              <w:rPr>
+                <w:lang w:val="en-US"/>
+              </w:rPr>
+              <w:t>, tín hiệu</w:t>
+            </w:r>
+            <w:r>
+              <w:rPr>
+                <w:lang w:val="en-US"/>
+              </w:rPr>
+              <w:t xml:space="preserve"> </w:t>
+            </w:r>
+            <w:r>
+              <w:rPr>
+                <w:lang w:val="en-US"/>
+              </w:rPr>
+              <w:t xml:space="preserve">điều khiển </w:t>
+            </w:r>
+            <w:r>
+              <w:rPr>
+                <w:lang w:val="en-US"/>
+              </w:rPr>
+              <w:t>và điều khiển động cơ.</w:t>
+            </w:r>
+          </w:p>
+        </w:tc>
+        <w:tc>
+          <w:tcPr>
+            <w:tcW w:w="6573" w:type="dxa"/>
+          </w:tcPr>
+          <w:p>
+            <w:pPr>
+              <w:pStyle w:val="titlenh"/>
+              <w:numPr>
+                <w:ilvl w:val="0"/>
+                <w:numId w:val="0"/>
+              </w:numPr>
+              <w:tabs>
+                <w:tab w:val="left" w:pos="4650"/>
+              </w:tabs>
+              <w:jc w:val="both"/>
+              <w:rPr>
+                <w:lang w:val="en-US"/>
+              </w:rPr>
+            </w:pPr>
+            <w:r>
+              <w:rPr>
+                <w:lang w:val="en-US"/>
+              </w:rPr>
+              <w:t>Hệ thống điều khiển nhận và xử lý dữ liệu từ các cảm biến, kết hợp với lệnh điều khiển và điều chế xung cho động cơ</w:t>
+            </w:r>
+            <w:r>
+              <w:rPr>
+                <w:lang w:val="en-US"/>
+              </w:rPr>
+              <w:t>.</w:t>
+            </w:r>
+          </w:p>
+        </w:tc>
+      </w:tr>
+    </w:tbl>
+    <w:p>
+      <w:pPr>
+        <w:pStyle w:val="titlenh"/>
+        <w:numPr>
+          <w:ilvl w:val="0"/>
+          <w:numId w:val="0"/>
+        </w:numPr>
+        <w:jc w:val="both"/>
+        <w:rPr>
+          <w:lang w:val="en-US"/>
+        </w:rPr>
+      </w:pPr>
+    </w:p>
+    <w:p>
+      <w:pPr>
+        <w:pStyle w:val="Heading2"/>
+        <w:rPr>
+          <w:lang w:val="en-US"/>
+        </w:rPr>
+      </w:pPr>
       <w:r>
         <w:rPr>
           <w:lang w:val="en-US"/>
         </w:rPr>
-        <w:t>thống</w:t>
+        <w:t>Mục tiêu chất lượng</w:t>
       </w:r>
-      <w:proofErr w:type="spellEnd"/>
+    </w:p>
+    <w:p>
+      <w:pPr>
+        <w:pStyle w:val="Heading1"/>
+      </w:pPr>
+      <w:r>
+        <w:t>Hạn chế</w:t>
+      </w:r>
+    </w:p>
+    <w:p>
+      <w:pPr>
+        <w:pStyle w:val="ListParagraph"/>
+        <w:numPr>
+          <w:ilvl w:val="0"/>
+          <w:numId w:val="67"/>
+        </w:numPr>
+        <w:rPr>
+          <w:lang w:val="en-US"/>
+        </w:rPr>
+      </w:pPr>
       <w:r>
         <w:rPr>
           <w:lang w:val="en-US"/>
         </w:rPr>
-        <w:t xml:space="preserve"> </w:t>
+        <w:t>Những bắt buộc phải làm theo:</w:t>
       </w:r>
-      <w:proofErr w:type="spellStart"/>
+    </w:p>
+    <w:p>
+      <w:pPr>
+        <w:pStyle w:val="ListParagraph"/>
+        <w:numPr>
+          <w:ilvl w:val="1"/>
+          <w:numId w:val="67"/>
+        </w:numPr>
+        <w:rPr>
+          <w:lang w:val="en-US"/>
+        </w:rPr>
+      </w:pPr>
       <w:r>
         <w:rPr>
           <w:lang w:val="en-US"/>
         </w:rPr>
-        <w:t>được</w:t>
+        <w:t>Cấu trúc chung</w:t>
       </w:r>
-      <w:proofErr w:type="spellEnd"/>
+    </w:p>
+    <w:p>
+      <w:pPr>
+        <w:pStyle w:val="ListParagraph"/>
+        <w:numPr>
+          <w:ilvl w:val="1"/>
+          <w:numId w:val="67"/>
+        </w:numPr>
+        <w:rPr>
+          <w:lang w:val="en-US"/>
+        </w:rPr>
+      </w:pPr>
       <w:r>
         <w:rPr>
           <w:lang w:val="en-US"/>
         </w:rPr>
-        <w:t xml:space="preserve"> </w:t>
+        <w:t>Thời gian</w:t>
       </w:r>
-      <w:proofErr w:type="spellStart"/>
+    </w:p>
+    <w:p>
+      <w:pPr>
+        <w:pStyle w:val="ListParagraph"/>
+        <w:numPr>
+          <w:ilvl w:val="1"/>
+          <w:numId w:val="67"/>
+        </w:numPr>
+        <w:rPr>
+          <w:lang w:val="en-US"/>
+        </w:rPr>
+      </w:pPr>
       <w:r>
         <w:rPr>
           <w:lang w:val="en-US"/>
         </w:rPr>
-        <w:t>ứng</w:t>
+        <w:t>Kinh phí</w:t>
       </w:r>
-      <w:proofErr w:type="spellEnd"/>
+    </w:p>
+    <w:p>
+      <w:pPr>
+        <w:pStyle w:val="ListParagraph"/>
+        <w:numPr>
+          <w:ilvl w:val="0"/>
+          <w:numId w:val="67"/>
+        </w:numPr>
+        <w:rPr>
+          <w:lang w:val="en-US"/>
+        </w:rPr>
+      </w:pPr>
       <w:r>
         <w:rPr>
           <w:lang w:val="en-US"/>
         </w:rPr>
-        <w:t xml:space="preserve"> </w:t>
+        <w:t>Thêm 1 chức năng phải kiểm tra hạn chế (vd: đủ kinh phí hay không)</w:t>
       </w:r>
-      <w:proofErr w:type="spellStart"/>
+    </w:p>
+    <w:p>
+      <w:pPr>
+        <w:pStyle w:val="Heading1"/>
+      </w:pPr>
+      <w:r>
+        <w:lastRenderedPageBreak/>
+        <w:t>Bối cảnh và phạm vi</w:t>
+      </w:r>
+    </w:p>
+    <w:p>
+      <w:pPr>
+        <w:pStyle w:val="ListParagraph"/>
+        <w:numPr>
+          <w:ilvl w:val="0"/>
+          <w:numId w:val="0"/>
+        </w:numPr>
+        <w:ind w:left="720"/>
+        <w:rPr>
+          <w:lang w:val="en-US"/>
+        </w:rPr>
+      </w:pPr>
+      <w:r>
+        <w:rPr>
+          <w:noProof/>
+        </w:rPr>
+        <w:drawing>
+          <wp:inline distT="0" distB="0" distL="0" distR="0" wp14:anchorId="2021AAE5" wp14:editId="550E90F3">
+            <wp:extent cx="6162675" cy="7115907"/>
+            <wp:effectExtent l="0" t="0" r="0" b="8890"/>
+            <wp:docPr id="523516886" name="Picture 3"/>
+            <wp:cNvGraphicFramePr>
+              <a:graphicFrameLocks xmlns:a="http://schemas.openxmlformats.org/drawingml/2006/main" noChangeAspect="1"/>
+            </wp:cNvGraphicFramePr>
+            <a:graphic xmlns:a="http://schemas.openxmlformats.org/drawingml/2006/main">
+              <a:graphicData uri="http://schemas.openxmlformats.org/drawingml/2006/picture">
+                <pic:pic xmlns:pic="http://schemas.openxmlformats.org/drawingml/2006/picture">
+                  <pic:nvPicPr>
+                    <pic:cNvPr id="0" name="Picture 3"/>
+                    <pic:cNvPicPr>
+                      <a:picLocks noChangeAspect="1" noChangeArrowheads="1"/>
+                    </pic:cNvPicPr>
+                  </pic:nvPicPr>
+                  <pic:blipFill>
+                    <a:blip r:embed="rId11">
+                      <a:extLst>
+                        <a:ext uri="{28A0092B-C50C-407E-A947-70E740481C1C}">
+                          <a14:useLocalDpi xmlns:a14="http://schemas.microsoft.com/office/drawing/2010/main" val="0"/>
+                        </a:ext>
+                      </a:extLst>
+                    </a:blip>
+                    <a:srcRect/>
+                    <a:stretch>
+                      <a:fillRect/>
+                    </a:stretch>
+                  </pic:blipFill>
+                  <pic:spPr bwMode="auto">
+                    <a:xfrm>
+                      <a:off x="0" y="0"/>
+                      <a:ext cx="6164689" cy="7118232"/>
+                    </a:xfrm>
+                    <a:prstGeom prst="rect">
+                      <a:avLst/>
+                    </a:prstGeom>
+                    <a:noFill/>
+                    <a:ln>
+                      <a:noFill/>
+                    </a:ln>
+                  </pic:spPr>
+                </pic:pic>
+              </a:graphicData>
+            </a:graphic>
+          </wp:inline>
+        </w:drawing>
+      </w:r>
+    </w:p>
+    <w:p>
+      <w:pPr>
+        <w:pStyle w:val="titlenh"/>
+      </w:pPr>
       <w:r>
         <w:rPr>
           <w:lang w:val="en-US"/>
         </w:rPr>
-        <w:t>dụng</w:t>
-      </w:r>
-      <w:proofErr w:type="spellEnd"/>
-      <w:r>
-        <w:rPr>
-          <w:lang w:val="en-US"/>
-        </w:rPr>
-        <w:t xml:space="preserve"> </w:t>
-      </w:r>
-      <w:proofErr w:type="spellStart"/>
-      <w:r>
-        <w:rPr>
-          <w:lang w:val="en-US"/>
-        </w:rPr>
-        <w:t>cho</w:t>
-      </w:r>
-      <w:proofErr w:type="spellEnd"/>
-      <w:r>
-        <w:rPr>
-          <w:lang w:val="en-US"/>
-        </w:rPr>
-        <w:t xml:space="preserve"> </w:t>
-      </w:r>
-      <w:proofErr w:type="spellStart"/>
-      <w:r>
-        <w:rPr>
-          <w:lang w:val="en-US"/>
-        </w:rPr>
-        <w:t>điều</w:t>
-      </w:r>
-      <w:proofErr w:type="spellEnd"/>
-      <w:r>
-        <w:rPr>
-          <w:lang w:val="en-US"/>
-        </w:rPr>
-        <w:t xml:space="preserve"> </w:t>
-      </w:r>
-      <w:proofErr w:type="spellStart"/>
-      <w:r>
-        <w:rPr>
-          <w:lang w:val="en-US"/>
-        </w:rPr>
-        <w:t>khiển</w:t>
-      </w:r>
-      <w:proofErr w:type="spellEnd"/>
-      <w:r>
-        <w:rPr>
-          <w:lang w:val="en-US"/>
-        </w:rPr>
-        <w:t xml:space="preserve"> </w:t>
-      </w:r>
-      <w:proofErr w:type="gramStart"/>
-      <w:r>
-        <w:rPr>
-          <w:lang w:val="en-US"/>
-        </w:rPr>
-        <w:t>Drone bay</w:t>
-      </w:r>
-      <w:proofErr w:type="gramEnd"/>
-      <w:r>
-        <w:rPr>
-          <w:lang w:val="en-US"/>
-        </w:rPr>
-        <w:t xml:space="preserve"> </w:t>
-      </w:r>
-      <w:proofErr w:type="spellStart"/>
-      <w:r>
-        <w:rPr>
-          <w:lang w:val="en-US"/>
-        </w:rPr>
-        <w:t>trong</w:t>
-      </w:r>
-      <w:proofErr w:type="spellEnd"/>
-      <w:r>
-        <w:rPr>
-          <w:lang w:val="en-US"/>
-        </w:rPr>
-        <w:t xml:space="preserve"> </w:t>
-      </w:r>
-      <w:proofErr w:type="spellStart"/>
-      <w:r>
-        <w:rPr>
-          <w:lang w:val="en-US"/>
-        </w:rPr>
-        <w:t>môi</w:t>
-      </w:r>
-      <w:proofErr w:type="spellEnd"/>
-      <w:r>
-        <w:rPr>
-          <w:lang w:val="en-US"/>
-        </w:rPr>
-        <w:t xml:space="preserve"> </w:t>
-      </w:r>
-      <w:proofErr w:type="spellStart"/>
-      <w:r>
-        <w:rPr>
-          <w:lang w:val="en-US"/>
-        </w:rPr>
-        <w:t>trường</w:t>
-      </w:r>
-      <w:proofErr w:type="spellEnd"/>
-      <w:r>
-        <w:rPr>
-          <w:lang w:val="en-US"/>
-        </w:rPr>
-        <w:t xml:space="preserve"> </w:t>
-      </w:r>
-      <w:proofErr w:type="spellStart"/>
-      <w:r>
-        <w:rPr>
-          <w:lang w:val="en-US"/>
-        </w:rPr>
-        <w:t>ngoài</w:t>
-      </w:r>
-      <w:proofErr w:type="spellEnd"/>
-      <w:r>
-        <w:rPr>
-          <w:lang w:val="en-US"/>
-        </w:rPr>
-        <w:t xml:space="preserve"> </w:t>
-      </w:r>
-      <w:proofErr w:type="spellStart"/>
-      <w:r>
-        <w:rPr>
-          <w:lang w:val="en-US"/>
-        </w:rPr>
-        <w:t>trường</w:t>
-      </w:r>
-      <w:proofErr w:type="spellEnd"/>
-      <w:r>
-        <w:rPr>
-          <w:lang w:val="en-US"/>
-        </w:rPr>
-        <w:t xml:space="preserve"> </w:t>
-      </w:r>
-      <w:proofErr w:type="spellStart"/>
-      <w:r>
-        <w:rPr>
-          <w:lang w:val="en-US"/>
-        </w:rPr>
-        <w:t>bị</w:t>
-      </w:r>
-      <w:proofErr w:type="spellEnd"/>
-      <w:r>
-        <w:rPr>
-          <w:lang w:val="en-US"/>
-        </w:rPr>
-        <w:t xml:space="preserve"> </w:t>
-      </w:r>
-      <w:proofErr w:type="spellStart"/>
-      <w:r>
-        <w:rPr>
-          <w:lang w:val="en-US"/>
-        </w:rPr>
-        <w:t>ảnh</w:t>
-      </w:r>
-      <w:proofErr w:type="spellEnd"/>
-      <w:r>
-        <w:rPr>
-          <w:lang w:val="en-US"/>
-        </w:rPr>
-        <w:t xml:space="preserve"> </w:t>
-      </w:r>
-      <w:proofErr w:type="spellStart"/>
-      <w:r>
-        <w:rPr>
-          <w:lang w:val="en-US"/>
-        </w:rPr>
-        <w:t>hưởng</w:t>
-      </w:r>
-      <w:proofErr w:type="spellEnd"/>
-      <w:r>
-        <w:rPr>
-          <w:lang w:val="en-US"/>
-        </w:rPr>
-        <w:t xml:space="preserve"> </w:t>
-      </w:r>
-      <w:proofErr w:type="spellStart"/>
-      <w:r>
-        <w:rPr>
-          <w:lang w:val="en-US"/>
-        </w:rPr>
-        <w:t>bởi</w:t>
-      </w:r>
-      <w:proofErr w:type="spellEnd"/>
-      <w:r>
-        <w:rPr>
-          <w:lang w:val="en-US"/>
-        </w:rPr>
-        <w:t xml:space="preserve"> </w:t>
-      </w:r>
-      <w:proofErr w:type="spellStart"/>
-      <w:r>
-        <w:rPr>
-          <w:lang w:val="en-US"/>
-        </w:rPr>
-        <w:t>các</w:t>
-      </w:r>
-      <w:proofErr w:type="spellEnd"/>
-      <w:r>
-        <w:rPr>
-          <w:lang w:val="en-US"/>
-        </w:rPr>
-        <w:t xml:space="preserve"> </w:t>
-      </w:r>
-      <w:proofErr w:type="spellStart"/>
-      <w:r>
-        <w:rPr>
-          <w:lang w:val="en-US"/>
-        </w:rPr>
-        <w:t>điều</w:t>
-      </w:r>
-      <w:proofErr w:type="spellEnd"/>
-      <w:r>
-        <w:rPr>
-          <w:lang w:val="en-US"/>
-        </w:rPr>
-        <w:t xml:space="preserve"> </w:t>
-      </w:r>
-      <w:proofErr w:type="spellStart"/>
-      <w:r>
-        <w:rPr>
-          <w:lang w:val="en-US"/>
-        </w:rPr>
-        <w:t>kiện</w:t>
-      </w:r>
-      <w:proofErr w:type="spellEnd"/>
-      <w:r>
-        <w:rPr>
-          <w:lang w:val="en-US"/>
-        </w:rPr>
-        <w:t xml:space="preserve"> </w:t>
-      </w:r>
-      <w:proofErr w:type="spellStart"/>
-      <w:r>
-        <w:rPr>
-          <w:lang w:val="en-US"/>
-        </w:rPr>
-        <w:t>thời</w:t>
-      </w:r>
-      <w:proofErr w:type="spellEnd"/>
-      <w:r>
-        <w:rPr>
-          <w:lang w:val="en-US"/>
-        </w:rPr>
-        <w:t xml:space="preserve"> </w:t>
-      </w:r>
-      <w:proofErr w:type="spellStart"/>
-      <w:r>
-        <w:rPr>
-          <w:lang w:val="en-US"/>
-        </w:rPr>
-        <w:t>tiết</w:t>
-      </w:r>
-      <w:proofErr w:type="spellEnd"/>
-      <w:r>
-        <w:rPr>
-          <w:lang w:val="en-US"/>
-        </w:rPr>
-        <w:t>.</w:t>
+        <w:t>Các thành phần tương tác với hệ thống</w:t>
       </w:r>
     </w:p>
     <w:p>
       <w:pPr>
-        <w:rPr>
-          <w:lang w:val="en-US"/>
-        </w:rPr>
+        <w:pStyle w:val="Heading1"/>
       </w:pPr>
       <w:r>
-        <w:rPr>
-          <w:lang w:val="en-US"/>
-        </w:rPr>
-        <w:t xml:space="preserve">-STM32F103: </w:t>
-      </w:r>
-      <w:proofErr w:type="spellStart"/>
-      <w:r>
-        <w:rPr>
-          <w:lang w:val="en-US"/>
-        </w:rPr>
-        <w:t>Đọc</w:t>
-      </w:r>
-      <w:proofErr w:type="spellEnd"/>
-      <w:r>
-        <w:rPr>
-          <w:lang w:val="en-US"/>
-        </w:rPr>
-        <w:t xml:space="preserve"> </w:t>
-      </w:r>
-      <w:proofErr w:type="spellStart"/>
-      <w:r>
-        <w:rPr>
-          <w:lang w:val="en-US"/>
-        </w:rPr>
-        <w:t>cảm</w:t>
-      </w:r>
-      <w:proofErr w:type="spellEnd"/>
-      <w:r>
-        <w:rPr>
-          <w:lang w:val="en-US"/>
-        </w:rPr>
-        <w:t xml:space="preserve"> </w:t>
-      </w:r>
-      <w:proofErr w:type="spellStart"/>
-      <w:r>
-        <w:rPr>
-          <w:lang w:val="en-US"/>
-        </w:rPr>
-        <w:t>biến</w:t>
-      </w:r>
-      <w:proofErr w:type="spellEnd"/>
-      <w:r>
-        <w:rPr>
-          <w:lang w:val="en-US"/>
-        </w:rPr>
-        <w:t xml:space="preserve">, </w:t>
-      </w:r>
-      <w:proofErr w:type="spellStart"/>
-      <w:r>
-        <w:rPr>
-          <w:lang w:val="en-US"/>
-        </w:rPr>
-        <w:t>điều</w:t>
-      </w:r>
-      <w:proofErr w:type="spellEnd"/>
-      <w:r>
-        <w:rPr>
-          <w:lang w:val="en-US"/>
-        </w:rPr>
-        <w:t xml:space="preserve"> </w:t>
-      </w:r>
-      <w:proofErr w:type="spellStart"/>
-      <w:r>
-        <w:rPr>
-          <w:lang w:val="en-US"/>
-        </w:rPr>
-        <w:t>khiển</w:t>
-      </w:r>
-      <w:proofErr w:type="spellEnd"/>
-      <w:r>
-        <w:rPr>
-          <w:lang w:val="en-US"/>
-        </w:rPr>
-        <w:t xml:space="preserve"> </w:t>
-      </w:r>
-      <w:proofErr w:type="spellStart"/>
-      <w:r>
-        <w:rPr>
-          <w:lang w:val="en-US"/>
-        </w:rPr>
-        <w:t>động</w:t>
-      </w:r>
-      <w:proofErr w:type="spellEnd"/>
-      <w:r>
-        <w:rPr>
-          <w:lang w:val="en-US"/>
-        </w:rPr>
-        <w:t xml:space="preserve"> </w:t>
-      </w:r>
-      <w:proofErr w:type="spellStart"/>
-      <w:r>
-        <w:rPr>
-          <w:lang w:val="en-US"/>
-        </w:rPr>
-        <w:t>cơ</w:t>
-      </w:r>
-      <w:proofErr w:type="spellEnd"/>
-      <w:r>
-        <w:rPr>
-          <w:lang w:val="en-US"/>
-        </w:rPr>
-        <w:t xml:space="preserve">, </w:t>
-      </w:r>
-      <w:proofErr w:type="spellStart"/>
-      <w:r>
-        <w:rPr>
-          <w:lang w:val="en-US"/>
-        </w:rPr>
-        <w:t>giao</w:t>
-      </w:r>
-      <w:proofErr w:type="spellEnd"/>
-      <w:r>
-        <w:rPr>
-          <w:lang w:val="en-US"/>
-        </w:rPr>
-        <w:t xml:space="preserve"> </w:t>
-      </w:r>
-      <w:proofErr w:type="spellStart"/>
-      <w:r>
-        <w:rPr>
-          <w:lang w:val="en-US"/>
-        </w:rPr>
-        <w:t>tiếp</w:t>
-      </w:r>
-      <w:proofErr w:type="spellEnd"/>
-      <w:r>
-        <w:rPr>
-          <w:lang w:val="en-US"/>
-        </w:rPr>
-        <w:t xml:space="preserve"> 2 chip </w:t>
-      </w:r>
-      <w:proofErr w:type="spellStart"/>
-      <w:r>
-        <w:rPr>
-          <w:lang w:val="en-US"/>
-        </w:rPr>
-        <w:t>stm</w:t>
-      </w:r>
-      <w:proofErr w:type="spellEnd"/>
-    </w:p>
-    <w:p>
-      <w:pPr>
-        <w:rPr>
-          <w:lang w:val="en-US"/>
-        </w:rPr>
-      </w:pPr>
-      <w:r>
-        <w:rPr>
-          <w:lang w:val="en-US"/>
-        </w:rPr>
-        <w:t xml:space="preserve">-STM32H743: </w:t>
-      </w:r>
-      <w:proofErr w:type="spellStart"/>
-      <w:r>
-        <w:rPr>
-          <w:lang w:val="en-US"/>
-        </w:rPr>
-        <w:t>Điều</w:t>
-      </w:r>
-      <w:proofErr w:type="spellEnd"/>
-      <w:r>
-        <w:rPr>
-          <w:lang w:val="en-US"/>
-        </w:rPr>
-        <w:t xml:space="preserve"> </w:t>
-      </w:r>
-      <w:proofErr w:type="spellStart"/>
-      <w:r>
-        <w:rPr>
-          <w:lang w:val="en-US"/>
-        </w:rPr>
-        <w:t>khiển</w:t>
-      </w:r>
-      <w:proofErr w:type="spellEnd"/>
-      <w:r>
-        <w:rPr>
-          <w:lang w:val="en-US"/>
-        </w:rPr>
-        <w:t xml:space="preserve"> </w:t>
-      </w:r>
-      <w:proofErr w:type="spellStart"/>
-      <w:r>
-        <w:rPr>
-          <w:lang w:val="en-US"/>
-        </w:rPr>
-        <w:t>tầng</w:t>
-      </w:r>
-      <w:proofErr w:type="spellEnd"/>
-      <w:r>
-        <w:rPr>
-          <w:lang w:val="en-US"/>
-        </w:rPr>
-        <w:t xml:space="preserve"> </w:t>
-      </w:r>
-      <w:proofErr w:type="spellStart"/>
-      <w:r>
-        <w:rPr>
-          <w:lang w:val="en-US"/>
-        </w:rPr>
-        <w:t>cao</w:t>
-      </w:r>
-      <w:proofErr w:type="spellEnd"/>
-      <w:r>
-        <w:rPr>
-          <w:lang w:val="en-US"/>
-        </w:rPr>
-        <w:t xml:space="preserve">, </w:t>
-      </w:r>
-      <w:proofErr w:type="spellStart"/>
-      <w:r>
-        <w:rPr>
-          <w:lang w:val="en-US"/>
-        </w:rPr>
-        <w:t>quản</w:t>
-      </w:r>
-      <w:proofErr w:type="spellEnd"/>
-      <w:r>
-        <w:rPr>
-          <w:lang w:val="en-US"/>
-        </w:rPr>
-        <w:t xml:space="preserve"> </w:t>
-      </w:r>
-      <w:proofErr w:type="spellStart"/>
-      <w:r>
-        <w:rPr>
-          <w:lang w:val="en-US"/>
-        </w:rPr>
-        <w:t>lý</w:t>
-      </w:r>
-      <w:proofErr w:type="spellEnd"/>
-      <w:r>
-        <w:rPr>
-          <w:lang w:val="en-US"/>
-        </w:rPr>
-        <w:t xml:space="preserve"> logic, </w:t>
-      </w:r>
-      <w:proofErr w:type="spellStart"/>
-      <w:r>
-        <w:rPr>
-          <w:lang w:val="en-US"/>
-        </w:rPr>
-        <w:t>xử</w:t>
-      </w:r>
-      <w:proofErr w:type="spellEnd"/>
-      <w:r>
-        <w:rPr>
-          <w:lang w:val="en-US"/>
-        </w:rPr>
-        <w:t xml:space="preserve"> </w:t>
-      </w:r>
-      <w:proofErr w:type="spellStart"/>
-      <w:r>
-        <w:rPr>
-          <w:lang w:val="en-US"/>
-        </w:rPr>
-        <w:t>lý</w:t>
-      </w:r>
-      <w:proofErr w:type="spellEnd"/>
-      <w:r>
-        <w:rPr>
-          <w:lang w:val="en-US"/>
-        </w:rPr>
-        <w:t xml:space="preserve"> </w:t>
-      </w:r>
-      <w:proofErr w:type="spellStart"/>
-      <w:r>
-        <w:rPr>
-          <w:lang w:val="en-US"/>
-        </w:rPr>
-        <w:t>dữ</w:t>
-      </w:r>
-      <w:proofErr w:type="spellEnd"/>
-      <w:r>
-        <w:rPr>
-          <w:lang w:val="en-US"/>
-        </w:rPr>
-        <w:t xml:space="preserve"> </w:t>
-      </w:r>
-      <w:proofErr w:type="spellStart"/>
-      <w:r>
-        <w:rPr>
-          <w:lang w:val="en-US"/>
-        </w:rPr>
-        <w:t>liệu</w:t>
-      </w:r>
-      <w:proofErr w:type="spellEnd"/>
-      <w:r>
-        <w:rPr>
-          <w:lang w:val="en-US"/>
-        </w:rPr>
-        <w:t xml:space="preserve">, </w:t>
-      </w:r>
-      <w:proofErr w:type="spellStart"/>
-      <w:r>
-        <w:rPr>
-          <w:lang w:val="en-US"/>
-        </w:rPr>
-        <w:t>giao</w:t>
-      </w:r>
-      <w:proofErr w:type="spellEnd"/>
-      <w:r>
-        <w:rPr>
-          <w:lang w:val="en-US"/>
-        </w:rPr>
-        <w:t xml:space="preserve"> </w:t>
-      </w:r>
-      <w:proofErr w:type="spellStart"/>
-      <w:r>
-        <w:rPr>
-          <w:lang w:val="en-US"/>
-        </w:rPr>
-        <w:t>tiếp</w:t>
-      </w:r>
-      <w:proofErr w:type="spellEnd"/>
-      <w:r>
-        <w:rPr>
-          <w:lang w:val="en-US"/>
-        </w:rPr>
-        <w:t xml:space="preserve"> </w:t>
-      </w:r>
-      <w:proofErr w:type="spellStart"/>
-      <w:r>
-        <w:rPr>
-          <w:lang w:val="en-US"/>
-        </w:rPr>
-        <w:t>trạm</w:t>
-      </w:r>
-      <w:proofErr w:type="spellEnd"/>
-      <w:r>
-        <w:rPr>
-          <w:lang w:val="en-US"/>
-        </w:rPr>
-        <w:t xml:space="preserve"> </w:t>
-      </w:r>
-      <w:proofErr w:type="spellStart"/>
-      <w:r>
-        <w:rPr>
-          <w:lang w:val="en-US"/>
-        </w:rPr>
-        <w:t>mặt</w:t>
-      </w:r>
-      <w:proofErr w:type="spellEnd"/>
-      <w:r>
-        <w:rPr>
-          <w:lang w:val="en-US"/>
-        </w:rPr>
-        <w:t xml:space="preserve"> </w:t>
-      </w:r>
-      <w:proofErr w:type="spellStart"/>
-      <w:r>
-        <w:rPr>
-          <w:lang w:val="en-US"/>
-        </w:rPr>
-        <w:t>đất</w:t>
-      </w:r>
-      <w:proofErr w:type="spellEnd"/>
-    </w:p>
-    <w:p>
-      <w:pPr>
-        <w:pStyle w:val="Heading1"/>
-      </w:pPr>
-      <w:proofErr w:type="spellStart"/>
-      <w:r>
-        <w:t>Tông</w:t>
-      </w:r>
-      <w:proofErr w:type="spellEnd"/>
-      <w:r>
-        <w:t xml:space="preserve"> </w:t>
-      </w:r>
-      <w:proofErr w:type="spellStart"/>
-      <w:r>
-        <w:t>quan</w:t>
-      </w:r>
-      <w:proofErr w:type="spellEnd"/>
-      <w:r>
-        <w:t xml:space="preserve"> </w:t>
-      </w:r>
-      <w:proofErr w:type="spellStart"/>
-      <w:r>
-        <w:t>hệ</w:t>
-      </w:r>
-      <w:proofErr w:type="spellEnd"/>
-      <w:r>
-        <w:t xml:space="preserve"> </w:t>
-      </w:r>
-      <w:proofErr w:type="spellStart"/>
-      <w:r>
-        <w:t>thống</w:t>
-      </w:r>
-      <w:proofErr w:type="spellEnd"/>
-    </w:p>
-    <w:p>
-      <w:pPr>
-        <w:pStyle w:val="Heading2"/>
-        <w:rPr>
-          <w:lang w:val="en-US"/>
-        </w:rPr>
-      </w:pPr>
-      <w:proofErr w:type="spellStart"/>
-      <w:r>
-        <w:rPr>
-          <w:lang w:val="en-US"/>
-        </w:rPr>
-        <w:t>Kiến</w:t>
-      </w:r>
-      <w:proofErr w:type="spellEnd"/>
-      <w:r>
-        <w:rPr>
-          <w:lang w:val="en-US"/>
-        </w:rPr>
-        <w:t xml:space="preserve"> </w:t>
-      </w:r>
-      <w:proofErr w:type="spellStart"/>
-      <w:r>
-        <w:rPr>
-          <w:lang w:val="en-US"/>
-        </w:rPr>
-        <w:t>trúc</w:t>
-      </w:r>
-      <w:proofErr w:type="spellEnd"/>
-      <w:r>
-        <w:rPr>
-          <w:lang w:val="en-US"/>
-        </w:rPr>
-        <w:t xml:space="preserve"> </w:t>
-      </w:r>
-      <w:proofErr w:type="spellStart"/>
-      <w:r>
-        <w:rPr>
-          <w:lang w:val="en-US"/>
-        </w:rPr>
-        <w:t>phần</w:t>
-      </w:r>
-      <w:proofErr w:type="spellEnd"/>
-      <w:r>
-        <w:rPr>
-          <w:lang w:val="en-US"/>
-        </w:rPr>
-        <w:t xml:space="preserve"> </w:t>
-      </w:r>
-      <w:proofErr w:type="spellStart"/>
-      <w:r>
-        <w:rPr>
-          <w:lang w:val="en-US"/>
-        </w:rPr>
-        <w:t>cứng</w:t>
-      </w:r>
-      <w:proofErr w:type="spellEnd"/>
-      <w:r>
-        <w:rPr>
-          <w:lang w:val="en-US"/>
-        </w:rPr>
-        <w:t xml:space="preserve"> </w:t>
-      </w:r>
-      <w:proofErr w:type="spellStart"/>
-      <w:r>
-        <w:rPr>
-          <w:lang w:val="en-US"/>
-        </w:rPr>
-        <w:t>tổng</w:t>
-      </w:r>
-      <w:proofErr w:type="spellEnd"/>
-      <w:r>
-        <w:rPr>
-          <w:lang w:val="en-US"/>
-        </w:rPr>
-        <w:t xml:space="preserve"> </w:t>
-      </w:r>
-      <w:proofErr w:type="spellStart"/>
-      <w:r>
-        <w:rPr>
-          <w:lang w:val="en-US"/>
-        </w:rPr>
-        <w:t>thể</w:t>
-      </w:r>
-      <w:proofErr w:type="spellEnd"/>
-    </w:p>
-    <w:p>
-      <w:pPr>
-        <w:pStyle w:val="Heading2"/>
-        <w:rPr>
-          <w:lang w:val="en-US"/>
-        </w:rPr>
-      </w:pPr>
-      <w:proofErr w:type="spellStart"/>
-      <w:r>
-        <w:rPr>
-          <w:lang w:val="en-US"/>
-        </w:rPr>
-        <w:t>Chức</w:t>
-      </w:r>
-      <w:proofErr w:type="spellEnd"/>
-      <w:r>
-        <w:rPr>
-          <w:lang w:val="en-US"/>
-        </w:rPr>
-        <w:t xml:space="preserve"> </w:t>
-      </w:r>
-      <w:proofErr w:type="spellStart"/>
-      <w:r>
-        <w:rPr>
-          <w:lang w:val="en-US"/>
-        </w:rPr>
-        <w:t>năng</w:t>
-      </w:r>
-      <w:proofErr w:type="spellEnd"/>
-      <w:r>
-        <w:rPr>
-          <w:lang w:val="en-US"/>
-        </w:rPr>
-        <w:t xml:space="preserve"> </w:t>
-      </w:r>
-      <w:proofErr w:type="spellStart"/>
-      <w:r>
-        <w:rPr>
-          <w:lang w:val="en-US"/>
-        </w:rPr>
-        <w:t>chính</w:t>
-      </w:r>
-      <w:proofErr w:type="spellEnd"/>
-    </w:p>
-    <w:p>
-      <w:pPr>
-        <w:rPr>
-          <w:lang w:val="en-US"/>
-        </w:rPr>
-      </w:pPr>
-      <w:r>
-        <w:rPr>
-          <w:lang w:val="en-US"/>
-        </w:rPr>
-        <w:t xml:space="preserve">STM32F103: </w:t>
+        <w:t>Kiến trúc phần mềm</w:t>
       </w:r>
     </w:p>
-    <w:p>
-      <w:pPr>
-        <w:pStyle w:val="ListParagraph"/>
-        <w:numPr>
-          <w:ilvl w:val="0"/>
-          <w:numId w:val="63"/>
-        </w:numPr>
-        <w:rPr>
-          <w:lang w:val="en-US"/>
-        </w:rPr>
-      </w:pPr>
-      <w:r>
-        <w:rPr>
-          <w:lang w:val="en-US"/>
-        </w:rPr>
-        <w:t xml:space="preserve">Thu </w:t>
-      </w:r>
-      <w:proofErr w:type="spellStart"/>
-      <w:r>
-        <w:rPr>
-          <w:lang w:val="en-US"/>
-        </w:rPr>
-        <w:t>thập</w:t>
-      </w:r>
-      <w:proofErr w:type="spellEnd"/>
-      <w:r>
-        <w:rPr>
-          <w:lang w:val="en-US"/>
-        </w:rPr>
-        <w:t xml:space="preserve"> </w:t>
-      </w:r>
-      <w:proofErr w:type="spellStart"/>
-      <w:r>
-        <w:rPr>
-          <w:lang w:val="en-US"/>
-        </w:rPr>
-        <w:t>dữ</w:t>
-      </w:r>
-      <w:proofErr w:type="spellEnd"/>
-      <w:r>
-        <w:rPr>
-          <w:lang w:val="en-US"/>
-        </w:rPr>
-        <w:t xml:space="preserve"> </w:t>
-      </w:r>
-      <w:proofErr w:type="spellStart"/>
-      <w:r>
-        <w:rPr>
-          <w:lang w:val="en-US"/>
-        </w:rPr>
-        <w:t>liệu</w:t>
-      </w:r>
-      <w:proofErr w:type="spellEnd"/>
-      <w:r>
-        <w:rPr>
-          <w:lang w:val="en-US"/>
-        </w:rPr>
-        <w:t xml:space="preserve"> </w:t>
-      </w:r>
-      <w:proofErr w:type="spellStart"/>
-      <w:r>
-        <w:rPr>
-          <w:lang w:val="en-US"/>
-        </w:rPr>
-        <w:t>cảm</w:t>
-      </w:r>
-      <w:proofErr w:type="spellEnd"/>
-      <w:r>
-        <w:rPr>
-          <w:lang w:val="en-US"/>
-        </w:rPr>
-        <w:t xml:space="preserve"> </w:t>
-      </w:r>
-      <w:proofErr w:type="spellStart"/>
-      <w:r>
-        <w:rPr>
-          <w:lang w:val="en-US"/>
-        </w:rPr>
-        <w:t>biến</w:t>
-      </w:r>
-      <w:proofErr w:type="spellEnd"/>
-      <w:r>
-        <w:rPr>
-          <w:lang w:val="en-US"/>
-        </w:rPr>
-        <w:t xml:space="preserve"> (IMU, GPS, </w:t>
-      </w:r>
-      <w:proofErr w:type="spellStart"/>
-      <w:r>
-        <w:rPr>
-          <w:lang w:val="en-US"/>
-        </w:rPr>
-        <w:t>UltraSonic</w:t>
-      </w:r>
-      <w:proofErr w:type="spellEnd"/>
-      <w:r>
-        <w:rPr>
-          <w:lang w:val="en-US"/>
-        </w:rPr>
-        <w:t xml:space="preserve">, </w:t>
-      </w:r>
-      <w:proofErr w:type="spellStart"/>
-      <w:r>
-        <w:rPr>
-          <w:lang w:val="en-US"/>
-        </w:rPr>
-        <w:t>barameter</w:t>
-      </w:r>
-      <w:proofErr w:type="spellEnd"/>
-      <w:r>
-        <w:rPr>
-          <w:lang w:val="en-US"/>
-        </w:rPr>
-        <w:t>, magnetometer)</w:t>
-      </w:r>
-    </w:p>
-    <w:p>
-      <w:pPr>
-        <w:pStyle w:val="ListParagraph"/>
-        <w:numPr>
-          <w:ilvl w:val="0"/>
-          <w:numId w:val="63"/>
-        </w:numPr>
-        <w:rPr>
-          <w:lang w:val="en-US"/>
-        </w:rPr>
-      </w:pPr>
-      <w:proofErr w:type="spellStart"/>
-      <w:r>
-        <w:rPr>
-          <w:lang w:val="en-US"/>
-        </w:rPr>
-        <w:t>Xuất</w:t>
-      </w:r>
-      <w:proofErr w:type="spellEnd"/>
-      <w:r>
-        <w:rPr>
-          <w:lang w:val="en-US"/>
-        </w:rPr>
-        <w:t xml:space="preserve"> PWM </w:t>
-      </w:r>
-      <w:proofErr w:type="spellStart"/>
-      <w:r>
-        <w:rPr>
-          <w:lang w:val="en-US"/>
-        </w:rPr>
-        <w:t>điều</w:t>
-      </w:r>
-      <w:proofErr w:type="spellEnd"/>
-      <w:r>
-        <w:rPr>
-          <w:lang w:val="en-US"/>
-        </w:rPr>
-        <w:t xml:space="preserve"> </w:t>
-      </w:r>
-      <w:proofErr w:type="spellStart"/>
-      <w:r>
-        <w:rPr>
-          <w:lang w:val="en-US"/>
-        </w:rPr>
-        <w:t>khiển</w:t>
-      </w:r>
-      <w:proofErr w:type="spellEnd"/>
-      <w:r>
-        <w:rPr>
-          <w:lang w:val="en-US"/>
-        </w:rPr>
-        <w:t xml:space="preserve"> </w:t>
-      </w:r>
-      <w:proofErr w:type="spellStart"/>
-      <w:r>
-        <w:rPr>
-          <w:lang w:val="en-US"/>
-        </w:rPr>
-        <w:t>các</w:t>
-      </w:r>
-      <w:proofErr w:type="spellEnd"/>
-      <w:r>
-        <w:rPr>
-          <w:lang w:val="en-US"/>
-        </w:rPr>
-        <w:t xml:space="preserve"> </w:t>
-      </w:r>
-      <w:proofErr w:type="spellStart"/>
-      <w:r>
-        <w:rPr>
-          <w:lang w:val="en-US"/>
-        </w:rPr>
-        <w:t>động</w:t>
-      </w:r>
-      <w:proofErr w:type="spellEnd"/>
-      <w:r>
-        <w:rPr>
-          <w:lang w:val="en-US"/>
-        </w:rPr>
-        <w:t xml:space="preserve"> </w:t>
-      </w:r>
-      <w:proofErr w:type="spellStart"/>
-      <w:r>
-        <w:rPr>
-          <w:lang w:val="en-US"/>
-        </w:rPr>
-        <w:t>cơ</w:t>
-      </w:r>
-      <w:proofErr w:type="spellEnd"/>
-      <w:r>
-        <w:rPr>
-          <w:lang w:val="en-US"/>
-        </w:rPr>
-        <w:t xml:space="preserve"> (</w:t>
-      </w:r>
-      <w:proofErr w:type="spellStart"/>
-      <w:r>
-        <w:rPr>
-          <w:lang w:val="en-US"/>
-        </w:rPr>
-        <w:t>hoặc</w:t>
-      </w:r>
-      <w:proofErr w:type="spellEnd"/>
-      <w:r>
-        <w:rPr>
-          <w:lang w:val="en-US"/>
-        </w:rPr>
-        <w:t xml:space="preserve"> </w:t>
-      </w:r>
-      <w:proofErr w:type="spellStart"/>
-      <w:r>
-        <w:rPr>
-          <w:lang w:val="en-US"/>
-        </w:rPr>
-        <w:t>các</w:t>
-      </w:r>
-      <w:proofErr w:type="spellEnd"/>
-      <w:r>
-        <w:rPr>
-          <w:lang w:val="en-US"/>
-        </w:rPr>
-        <w:t xml:space="preserve"> </w:t>
-      </w:r>
-      <w:proofErr w:type="spellStart"/>
-      <w:r>
-        <w:rPr>
-          <w:lang w:val="en-US"/>
-        </w:rPr>
-        <w:t>cánh</w:t>
-      </w:r>
-      <w:proofErr w:type="spellEnd"/>
-      <w:r>
-        <w:rPr>
-          <w:lang w:val="en-US"/>
-        </w:rPr>
-        <w:t xml:space="preserve"> </w:t>
-      </w:r>
-      <w:proofErr w:type="spellStart"/>
-      <w:r>
-        <w:rPr>
-          <w:lang w:val="en-US"/>
-        </w:rPr>
-        <w:t>lái</w:t>
-      </w:r>
-      <w:proofErr w:type="spellEnd"/>
-      <w:r>
-        <w:rPr>
-          <w:lang w:val="en-US"/>
-        </w:rPr>
-        <w:t xml:space="preserve"> </w:t>
-      </w:r>
-      <w:proofErr w:type="spellStart"/>
-      <w:r>
-        <w:rPr>
-          <w:lang w:val="en-US"/>
-        </w:rPr>
-        <w:t>nếu</w:t>
-      </w:r>
-      <w:proofErr w:type="spellEnd"/>
-      <w:r>
-        <w:rPr>
-          <w:lang w:val="en-US"/>
-        </w:rPr>
-        <w:t xml:space="preserve"> </w:t>
-      </w:r>
-      <w:proofErr w:type="spellStart"/>
-      <w:r>
-        <w:rPr>
-          <w:lang w:val="en-US"/>
-        </w:rPr>
-        <w:t>là</w:t>
-      </w:r>
-      <w:proofErr w:type="spellEnd"/>
-      <w:r>
-        <w:rPr>
-          <w:lang w:val="en-US"/>
-        </w:rPr>
-        <w:t xml:space="preserve"> plane </w:t>
-      </w:r>
-      <w:proofErr w:type="spellStart"/>
-      <w:r>
-        <w:rPr>
-          <w:lang w:val="en-US"/>
-        </w:rPr>
-        <w:t>hoặc</w:t>
-      </w:r>
-      <w:proofErr w:type="spellEnd"/>
-      <w:r>
-        <w:rPr>
-          <w:lang w:val="en-US"/>
-        </w:rPr>
-        <w:t xml:space="preserve"> VTOL)</w:t>
-      </w:r>
-    </w:p>
-    <w:p>
-      <w:pPr>
-        <w:pStyle w:val="ListParagraph"/>
-        <w:numPr>
-          <w:ilvl w:val="0"/>
-          <w:numId w:val="63"/>
-        </w:numPr>
-        <w:rPr>
-          <w:lang w:val="en-US"/>
-        </w:rPr>
-      </w:pPr>
-      <w:proofErr w:type="spellStart"/>
-      <w:r>
-        <w:rPr>
-          <w:lang w:val="en-US"/>
-        </w:rPr>
-        <w:t>Sử</w:t>
-      </w:r>
-      <w:proofErr w:type="spellEnd"/>
-      <w:r>
-        <w:rPr>
-          <w:lang w:val="en-US"/>
-        </w:rPr>
-        <w:t xml:space="preserve"> </w:t>
-      </w:r>
-      <w:proofErr w:type="spellStart"/>
-      <w:r>
-        <w:rPr>
-          <w:lang w:val="en-US"/>
-        </w:rPr>
-        <w:t>dụng</w:t>
-      </w:r>
-      <w:proofErr w:type="spellEnd"/>
-      <w:r>
-        <w:rPr>
-          <w:lang w:val="en-US"/>
-        </w:rPr>
-        <w:t xml:space="preserve"> RTOS </w:t>
-      </w:r>
-      <w:proofErr w:type="spellStart"/>
-      <w:r>
-        <w:rPr>
-          <w:lang w:val="en-US"/>
-        </w:rPr>
-        <w:t>để</w:t>
-      </w:r>
-      <w:proofErr w:type="spellEnd"/>
-      <w:r>
-        <w:rPr>
-          <w:lang w:val="en-US"/>
-        </w:rPr>
-        <w:t xml:space="preserve"> </w:t>
-      </w:r>
-      <w:proofErr w:type="spellStart"/>
-      <w:r>
-        <w:rPr>
-          <w:lang w:val="en-US"/>
-        </w:rPr>
-        <w:t>phân</w:t>
-      </w:r>
-      <w:proofErr w:type="spellEnd"/>
-      <w:r>
-        <w:rPr>
-          <w:lang w:val="en-US"/>
-        </w:rPr>
-        <w:t xml:space="preserve"> </w:t>
-      </w:r>
-      <w:proofErr w:type="spellStart"/>
-      <w:r>
-        <w:rPr>
-          <w:lang w:val="en-US"/>
-        </w:rPr>
-        <w:t>luồng</w:t>
-      </w:r>
-      <w:proofErr w:type="spellEnd"/>
-      <w:r>
-        <w:rPr>
-          <w:lang w:val="en-US"/>
-        </w:rPr>
-        <w:t xml:space="preserve"> </w:t>
-      </w:r>
-      <w:proofErr w:type="spellStart"/>
-      <w:r>
-        <w:rPr>
-          <w:lang w:val="en-US"/>
-        </w:rPr>
-        <w:t>chạy</w:t>
-      </w:r>
-      <w:proofErr w:type="spellEnd"/>
-      <w:r>
-        <w:rPr>
-          <w:lang w:val="en-US"/>
-        </w:rPr>
-        <w:t xml:space="preserve"> </w:t>
-      </w:r>
-      <w:proofErr w:type="spellStart"/>
-      <w:r>
-        <w:rPr>
-          <w:lang w:val="en-US"/>
-        </w:rPr>
-        <w:t>nhiệm</w:t>
-      </w:r>
-      <w:proofErr w:type="spellEnd"/>
-      <w:r>
-        <w:rPr>
-          <w:lang w:val="en-US"/>
-        </w:rPr>
-        <w:t xml:space="preserve"> </w:t>
-      </w:r>
-      <w:proofErr w:type="spellStart"/>
-      <w:r>
-        <w:rPr>
-          <w:lang w:val="en-US"/>
-        </w:rPr>
-        <w:t>vụ</w:t>
-      </w:r>
-      <w:proofErr w:type="spellEnd"/>
-      <w:r>
-        <w:rPr>
-          <w:lang w:val="en-US"/>
-        </w:rPr>
-        <w:t>.</w:t>
-      </w:r>
-    </w:p>
-    <w:p>
-      <w:pPr>
-        <w:pStyle w:val="ListParagraph"/>
-        <w:numPr>
-          <w:ilvl w:val="0"/>
-          <w:numId w:val="63"/>
-        </w:numPr>
-        <w:rPr>
-          <w:lang w:val="en-US"/>
-        </w:rPr>
-      </w:pPr>
-      <w:r>
-        <w:rPr>
-          <w:lang w:val="en-US"/>
-        </w:rPr>
-        <w:t xml:space="preserve">Giao </w:t>
-      </w:r>
-      <w:proofErr w:type="spellStart"/>
-      <w:r>
-        <w:rPr>
-          <w:lang w:val="en-US"/>
-        </w:rPr>
-        <w:t>tiếp</w:t>
-      </w:r>
-      <w:proofErr w:type="spellEnd"/>
-      <w:r>
-        <w:rPr>
-          <w:lang w:val="en-US"/>
-        </w:rPr>
-        <w:t xml:space="preserve"> </w:t>
-      </w:r>
-      <w:proofErr w:type="spellStart"/>
-      <w:r>
-        <w:rPr>
-          <w:lang w:val="en-US"/>
-        </w:rPr>
-        <w:t>với</w:t>
-      </w:r>
-      <w:proofErr w:type="spellEnd"/>
-      <w:r>
-        <w:rPr>
-          <w:lang w:val="en-US"/>
-        </w:rPr>
-        <w:t xml:space="preserve"> STM32H743</w:t>
-      </w:r>
-    </w:p>
-    <w:p>
-      <w:pPr>
-        <w:rPr>
-          <w:lang w:val="en-US"/>
-        </w:rPr>
-      </w:pPr>
-      <w:r>
-        <w:rPr>
-          <w:lang w:val="en-US"/>
-        </w:rPr>
-        <w:t>STM32H743:</w:t>
-      </w:r>
-    </w:p>
-    <w:p>
-      <w:pPr>
-        <w:pStyle w:val="ListParagraph"/>
-        <w:numPr>
-          <w:ilvl w:val="0"/>
-          <w:numId w:val="63"/>
-        </w:numPr>
-        <w:rPr>
-          <w:lang w:val="en-US"/>
-        </w:rPr>
-      </w:pPr>
-      <w:r>
-        <w:rPr>
-          <w:lang w:val="en-US"/>
-        </w:rPr>
-        <w:t xml:space="preserve">Giao </w:t>
-      </w:r>
-      <w:proofErr w:type="spellStart"/>
-      <w:r>
-        <w:rPr>
-          <w:lang w:val="en-US"/>
-        </w:rPr>
-        <w:t>tiếp</w:t>
-      </w:r>
-      <w:proofErr w:type="spellEnd"/>
-      <w:r>
-        <w:rPr>
-          <w:lang w:val="en-US"/>
-        </w:rPr>
-        <w:t xml:space="preserve">: </w:t>
-      </w:r>
-      <w:proofErr w:type="spellStart"/>
-      <w:r>
-        <w:rPr>
-          <w:lang w:val="en-US"/>
-        </w:rPr>
-        <w:t>nhận</w:t>
-      </w:r>
-      <w:proofErr w:type="spellEnd"/>
-      <w:r>
-        <w:rPr>
-          <w:lang w:val="en-US"/>
-        </w:rPr>
-        <w:t xml:space="preserve"> </w:t>
-      </w:r>
-      <w:proofErr w:type="spellStart"/>
-      <w:r>
-        <w:rPr>
-          <w:lang w:val="en-US"/>
-        </w:rPr>
-        <w:t>dữ</w:t>
-      </w:r>
-      <w:proofErr w:type="spellEnd"/>
-      <w:r>
-        <w:rPr>
-          <w:lang w:val="en-US"/>
-        </w:rPr>
-        <w:t xml:space="preserve"> </w:t>
-      </w:r>
-      <w:proofErr w:type="spellStart"/>
-      <w:r>
-        <w:rPr>
-          <w:lang w:val="en-US"/>
-        </w:rPr>
-        <w:t>liệu</w:t>
-      </w:r>
-      <w:proofErr w:type="spellEnd"/>
-      <w:r>
-        <w:rPr>
-          <w:lang w:val="en-US"/>
-        </w:rPr>
-        <w:t xml:space="preserve"> </w:t>
-      </w:r>
-      <w:proofErr w:type="spellStart"/>
-      <w:r>
-        <w:rPr>
-          <w:lang w:val="en-US"/>
-        </w:rPr>
-        <w:t>cảm</w:t>
-      </w:r>
-      <w:proofErr w:type="spellEnd"/>
-      <w:r>
-        <w:rPr>
-          <w:lang w:val="en-US"/>
-        </w:rPr>
-        <w:t xml:space="preserve"> </w:t>
-      </w:r>
-      <w:proofErr w:type="spellStart"/>
-      <w:r>
-        <w:rPr>
-          <w:lang w:val="en-US"/>
-        </w:rPr>
-        <w:t>biến</w:t>
-      </w:r>
-      <w:proofErr w:type="spellEnd"/>
-      <w:r>
-        <w:rPr>
-          <w:lang w:val="en-US"/>
-        </w:rPr>
-        <w:t xml:space="preserve"> </w:t>
-      </w:r>
-      <w:proofErr w:type="spellStart"/>
-      <w:r>
-        <w:rPr>
-          <w:lang w:val="en-US"/>
-        </w:rPr>
-        <w:t>từ</w:t>
-      </w:r>
-      <w:proofErr w:type="spellEnd"/>
-      <w:r>
-        <w:rPr>
-          <w:lang w:val="en-US"/>
-        </w:rPr>
-        <w:t xml:space="preserve"> chip F1</w:t>
-      </w:r>
-    </w:p>
-    <w:p>
-      <w:pPr>
-        <w:pStyle w:val="ListParagraph"/>
-        <w:numPr>
-          <w:ilvl w:val="0"/>
-          <w:numId w:val="63"/>
-        </w:numPr>
-        <w:rPr>
-          <w:lang w:val="en-US"/>
-        </w:rPr>
-      </w:pPr>
-      <w:r>
-        <w:rPr>
-          <w:lang w:val="en-US"/>
-        </w:rPr>
-        <w:t xml:space="preserve">Định </w:t>
-      </w:r>
-      <w:proofErr w:type="spellStart"/>
-      <w:r>
-        <w:rPr>
-          <w:lang w:val="en-US"/>
-        </w:rPr>
-        <w:t>vị</w:t>
-      </w:r>
-      <w:proofErr w:type="spellEnd"/>
-      <w:r>
-        <w:rPr>
-          <w:lang w:val="en-US"/>
-        </w:rPr>
-        <w:t xml:space="preserve">: </w:t>
-      </w:r>
-      <w:proofErr w:type="spellStart"/>
-      <w:r>
-        <w:rPr>
-          <w:lang w:val="en-US"/>
-        </w:rPr>
-        <w:t>sử</w:t>
-      </w:r>
-      <w:proofErr w:type="spellEnd"/>
-      <w:r>
-        <w:rPr>
-          <w:lang w:val="en-US"/>
-        </w:rPr>
-        <w:t xml:space="preserve"> </w:t>
-      </w:r>
-      <w:proofErr w:type="spellStart"/>
-      <w:r>
-        <w:rPr>
-          <w:lang w:val="en-US"/>
-        </w:rPr>
-        <w:t>dụng</w:t>
-      </w:r>
-      <w:proofErr w:type="spellEnd"/>
-      <w:r>
-        <w:rPr>
-          <w:lang w:val="en-US"/>
-        </w:rPr>
-        <w:t xml:space="preserve"> filter </w:t>
-      </w:r>
-      <w:proofErr w:type="spellStart"/>
-      <w:r>
-        <w:rPr>
-          <w:lang w:val="en-US"/>
-        </w:rPr>
-        <w:t>tính</w:t>
-      </w:r>
-      <w:proofErr w:type="spellEnd"/>
-      <w:r>
-        <w:rPr>
-          <w:lang w:val="en-US"/>
-        </w:rPr>
-        <w:t xml:space="preserve"> </w:t>
-      </w:r>
-      <w:proofErr w:type="spellStart"/>
-      <w:r>
-        <w:rPr>
-          <w:lang w:val="en-US"/>
-        </w:rPr>
-        <w:t>toán</w:t>
-      </w:r>
-      <w:proofErr w:type="spellEnd"/>
-      <w:r>
-        <w:rPr>
-          <w:lang w:val="en-US"/>
-        </w:rPr>
-        <w:t xml:space="preserve"> </w:t>
-      </w:r>
-      <w:proofErr w:type="spellStart"/>
-      <w:r>
-        <w:rPr>
-          <w:lang w:val="en-US"/>
-        </w:rPr>
-        <w:t>hệ</w:t>
-      </w:r>
-      <w:proofErr w:type="spellEnd"/>
-      <w:r>
-        <w:rPr>
-          <w:lang w:val="en-US"/>
-        </w:rPr>
-        <w:t xml:space="preserve"> </w:t>
-      </w:r>
-      <w:proofErr w:type="spellStart"/>
-      <w:r>
-        <w:rPr>
-          <w:lang w:val="en-US"/>
-        </w:rPr>
-        <w:t>thống</w:t>
-      </w:r>
-      <w:proofErr w:type="spellEnd"/>
-      <w:r>
-        <w:rPr>
-          <w:lang w:val="en-US"/>
-        </w:rPr>
-        <w:t xml:space="preserve"> AHRS (</w:t>
-      </w:r>
-      <w:proofErr w:type="spellStart"/>
-      <w:r>
-        <w:rPr>
-          <w:lang w:val="en-US"/>
-        </w:rPr>
-        <w:t>Hệ</w:t>
-      </w:r>
-      <w:proofErr w:type="spellEnd"/>
-      <w:r>
-        <w:rPr>
-          <w:lang w:val="en-US"/>
-        </w:rPr>
-        <w:t xml:space="preserve"> </w:t>
-      </w:r>
-      <w:proofErr w:type="spellStart"/>
-      <w:r>
-        <w:rPr>
-          <w:lang w:val="en-US"/>
-        </w:rPr>
-        <w:t>thống</w:t>
-      </w:r>
-      <w:proofErr w:type="spellEnd"/>
-      <w:r>
-        <w:rPr>
-          <w:lang w:val="en-US"/>
-        </w:rPr>
-        <w:t xml:space="preserve"> </w:t>
-      </w:r>
-      <w:proofErr w:type="spellStart"/>
-      <w:r>
-        <w:rPr>
-          <w:lang w:val="en-US"/>
-        </w:rPr>
-        <w:t>tham</w:t>
-      </w:r>
-      <w:proofErr w:type="spellEnd"/>
-      <w:r>
-        <w:rPr>
-          <w:lang w:val="en-US"/>
-        </w:rPr>
-        <w:t xml:space="preserve"> </w:t>
-      </w:r>
-      <w:proofErr w:type="spellStart"/>
-      <w:r>
-        <w:rPr>
-          <w:lang w:val="en-US"/>
-        </w:rPr>
-        <w:t>chiếu</w:t>
-      </w:r>
-      <w:proofErr w:type="spellEnd"/>
-      <w:r>
-        <w:rPr>
-          <w:lang w:val="en-US"/>
-        </w:rPr>
-        <w:t xml:space="preserve"> </w:t>
-      </w:r>
-      <w:proofErr w:type="spellStart"/>
-      <w:r>
-        <w:rPr>
-          <w:lang w:val="en-US"/>
-        </w:rPr>
-        <w:t>phương</w:t>
-      </w:r>
-      <w:proofErr w:type="spellEnd"/>
-      <w:r>
-        <w:rPr>
-          <w:lang w:val="en-US"/>
-        </w:rPr>
-        <w:t xml:space="preserve"> </w:t>
-      </w:r>
-      <w:proofErr w:type="spellStart"/>
-      <w:r>
-        <w:rPr>
-          <w:lang w:val="en-US"/>
-        </w:rPr>
-        <w:t>hướng</w:t>
-      </w:r>
-      <w:proofErr w:type="spellEnd"/>
-      <w:r>
-        <w:rPr>
-          <w:lang w:val="en-US"/>
-        </w:rPr>
-        <w:t xml:space="preserve"> </w:t>
-      </w:r>
-      <w:proofErr w:type="spellStart"/>
-      <w:r>
-        <w:rPr>
-          <w:lang w:val="en-US"/>
-        </w:rPr>
-        <w:t>và</w:t>
-      </w:r>
-      <w:proofErr w:type="spellEnd"/>
-      <w:r>
-        <w:rPr>
-          <w:lang w:val="en-US"/>
-        </w:rPr>
-        <w:t xml:space="preserve"> </w:t>
-      </w:r>
-      <w:proofErr w:type="spellStart"/>
-      <w:r>
-        <w:rPr>
-          <w:lang w:val="en-US"/>
-        </w:rPr>
-        <w:t>góc</w:t>
-      </w:r>
-      <w:proofErr w:type="spellEnd"/>
-      <w:r>
-        <w:rPr>
-          <w:lang w:val="en-US"/>
-        </w:rPr>
-        <w:t xml:space="preserve"> </w:t>
-      </w:r>
-      <w:proofErr w:type="spellStart"/>
-      <w:r>
-        <w:rPr>
-          <w:lang w:val="en-US"/>
-        </w:rPr>
-        <w:t>nghiêng</w:t>
-      </w:r>
-      <w:proofErr w:type="spellEnd"/>
-      <w:r>
-        <w:rPr>
-          <w:lang w:val="en-US"/>
-        </w:rPr>
-        <w:t>)</w:t>
-      </w:r>
-    </w:p>
-    <w:p>
-      <w:pPr>
-        <w:pStyle w:val="ListParagraph"/>
-        <w:numPr>
-          <w:ilvl w:val="0"/>
-          <w:numId w:val="63"/>
-        </w:numPr>
-        <w:rPr>
-          <w:lang w:val="en-US"/>
-        </w:rPr>
-      </w:pPr>
-      <w:proofErr w:type="spellStart"/>
-      <w:r>
-        <w:rPr>
-          <w:lang w:val="en-US"/>
-        </w:rPr>
-        <w:t>Điều</w:t>
-      </w:r>
-      <w:proofErr w:type="spellEnd"/>
-      <w:r>
-        <w:rPr>
-          <w:lang w:val="en-US"/>
-        </w:rPr>
-        <w:t xml:space="preserve"> </w:t>
-      </w:r>
-      <w:proofErr w:type="spellStart"/>
-      <w:r>
-        <w:rPr>
-          <w:lang w:val="en-US"/>
-        </w:rPr>
-        <w:t>khiển</w:t>
-      </w:r>
-      <w:proofErr w:type="spellEnd"/>
-      <w:r>
-        <w:rPr>
-          <w:lang w:val="en-US"/>
-        </w:rPr>
-        <w:t xml:space="preserve">: </w:t>
-      </w:r>
-      <w:proofErr w:type="spellStart"/>
-      <w:r>
-        <w:rPr>
-          <w:lang w:val="en-US"/>
-        </w:rPr>
-        <w:t>tính</w:t>
-      </w:r>
-      <w:proofErr w:type="spellEnd"/>
-      <w:r>
-        <w:rPr>
-          <w:lang w:val="en-US"/>
-        </w:rPr>
-        <w:t xml:space="preserve"> </w:t>
-      </w:r>
-      <w:proofErr w:type="spellStart"/>
-      <w:r>
-        <w:rPr>
-          <w:lang w:val="en-US"/>
-        </w:rPr>
-        <w:t>toán</w:t>
-      </w:r>
-      <w:proofErr w:type="spellEnd"/>
-      <w:r>
-        <w:rPr>
-          <w:lang w:val="en-US"/>
-        </w:rPr>
-        <w:t xml:space="preserve"> </w:t>
-      </w:r>
-      <w:proofErr w:type="spellStart"/>
-      <w:r>
-        <w:rPr>
-          <w:lang w:val="en-US"/>
-        </w:rPr>
-        <w:t>điều</w:t>
-      </w:r>
-      <w:proofErr w:type="spellEnd"/>
-      <w:r>
-        <w:rPr>
-          <w:lang w:val="en-US"/>
-        </w:rPr>
-        <w:t xml:space="preserve"> </w:t>
-      </w:r>
-      <w:proofErr w:type="spellStart"/>
-      <w:r>
-        <w:rPr>
-          <w:lang w:val="en-US"/>
-        </w:rPr>
-        <w:t>khiển</w:t>
-      </w:r>
-      <w:proofErr w:type="spellEnd"/>
-      <w:r>
-        <w:rPr>
-          <w:lang w:val="en-US"/>
-        </w:rPr>
-        <w:t xml:space="preserve"> UAV, </w:t>
-      </w:r>
-      <w:proofErr w:type="spellStart"/>
-      <w:r>
-        <w:rPr>
-          <w:lang w:val="en-US"/>
-        </w:rPr>
-        <w:t>truyền</w:t>
-      </w:r>
-      <w:proofErr w:type="spellEnd"/>
-      <w:r>
-        <w:rPr>
-          <w:lang w:val="en-US"/>
-        </w:rPr>
-        <w:t xml:space="preserve"> </w:t>
-      </w:r>
-      <w:proofErr w:type="spellStart"/>
-      <w:r>
-        <w:rPr>
-          <w:lang w:val="en-US"/>
-        </w:rPr>
-        <w:t>dữ</w:t>
-      </w:r>
-      <w:proofErr w:type="spellEnd"/>
-      <w:r>
-        <w:rPr>
-          <w:lang w:val="en-US"/>
-        </w:rPr>
-        <w:t xml:space="preserve"> </w:t>
-      </w:r>
-      <w:proofErr w:type="spellStart"/>
-      <w:r>
-        <w:rPr>
-          <w:lang w:val="en-US"/>
-        </w:rPr>
-        <w:t>liệu</w:t>
-      </w:r>
-      <w:proofErr w:type="spellEnd"/>
-      <w:r>
-        <w:rPr>
-          <w:lang w:val="en-US"/>
-        </w:rPr>
-        <w:t xml:space="preserve"> </w:t>
-      </w:r>
-      <w:proofErr w:type="spellStart"/>
-      <w:r>
-        <w:rPr>
-          <w:lang w:val="en-US"/>
-        </w:rPr>
-        <w:t>cho</w:t>
-      </w:r>
-      <w:proofErr w:type="spellEnd"/>
-      <w:r>
-        <w:rPr>
-          <w:lang w:val="en-US"/>
-        </w:rPr>
-        <w:t xml:space="preserve"> chip F1 </w:t>
-      </w:r>
-      <w:proofErr w:type="spellStart"/>
-      <w:r>
-        <w:rPr>
-          <w:lang w:val="en-US"/>
-        </w:rPr>
-        <w:t>điều</w:t>
-      </w:r>
-      <w:proofErr w:type="spellEnd"/>
-      <w:r>
-        <w:rPr>
-          <w:lang w:val="en-US"/>
-        </w:rPr>
-        <w:t xml:space="preserve"> </w:t>
-      </w:r>
-      <w:proofErr w:type="spellStart"/>
-      <w:r>
-        <w:rPr>
-          <w:lang w:val="en-US"/>
-        </w:rPr>
-        <w:t>chế</w:t>
-      </w:r>
-      <w:proofErr w:type="spellEnd"/>
-      <w:r>
-        <w:rPr>
-          <w:lang w:val="en-US"/>
-        </w:rPr>
-        <w:t xml:space="preserve"> </w:t>
-      </w:r>
-      <w:proofErr w:type="spellStart"/>
-      <w:r>
-        <w:rPr>
-          <w:lang w:val="en-US"/>
-        </w:rPr>
-        <w:t>xung</w:t>
-      </w:r>
-      <w:proofErr w:type="spellEnd"/>
-      <w:r>
-        <w:rPr>
-          <w:lang w:val="en-US"/>
-        </w:rPr>
-        <w:t xml:space="preserve"> </w:t>
-      </w:r>
-      <w:proofErr w:type="spellStart"/>
-      <w:r>
-        <w:rPr>
-          <w:lang w:val="en-US"/>
-        </w:rPr>
-        <w:t>cho</w:t>
-      </w:r>
-      <w:proofErr w:type="spellEnd"/>
-      <w:r>
-        <w:rPr>
-          <w:lang w:val="en-US"/>
-        </w:rPr>
-        <w:t xml:space="preserve"> </w:t>
-      </w:r>
-      <w:proofErr w:type="spellStart"/>
-      <w:r>
-        <w:rPr>
-          <w:lang w:val="en-US"/>
-        </w:rPr>
-        <w:t>động</w:t>
-      </w:r>
-      <w:proofErr w:type="spellEnd"/>
-      <w:r>
-        <w:rPr>
-          <w:lang w:val="en-US"/>
-        </w:rPr>
-        <w:t xml:space="preserve"> </w:t>
-      </w:r>
-      <w:proofErr w:type="spellStart"/>
-      <w:r>
-        <w:rPr>
-          <w:lang w:val="en-US"/>
-        </w:rPr>
-        <w:t>cơ</w:t>
-      </w:r>
-      <w:proofErr w:type="spellEnd"/>
-    </w:p>
-    <w:p>
-      <w:pPr>
-        <w:pStyle w:val="ListParagraph"/>
-        <w:numPr>
-          <w:ilvl w:val="0"/>
-          <w:numId w:val="63"/>
-        </w:numPr>
-        <w:rPr>
-          <w:lang w:val="en-US"/>
-        </w:rPr>
-      </w:pPr>
-      <w:r>
-        <w:rPr>
-          <w:lang w:val="en-US"/>
-        </w:rPr>
-        <w:t xml:space="preserve">Giao </w:t>
-      </w:r>
-      <w:proofErr w:type="spellStart"/>
-      <w:r>
-        <w:rPr>
-          <w:lang w:val="en-US"/>
-        </w:rPr>
-        <w:t>tiếp</w:t>
-      </w:r>
-      <w:proofErr w:type="spellEnd"/>
-      <w:r>
-        <w:rPr>
-          <w:lang w:val="en-US"/>
-        </w:rPr>
-        <w:t xml:space="preserve"> </w:t>
-      </w:r>
-      <w:proofErr w:type="spellStart"/>
-      <w:r>
-        <w:rPr>
-          <w:lang w:val="en-US"/>
-        </w:rPr>
-        <w:t>với</w:t>
-      </w:r>
-      <w:proofErr w:type="spellEnd"/>
-      <w:r>
-        <w:rPr>
-          <w:lang w:val="en-US"/>
-        </w:rPr>
-        <w:t xml:space="preserve"> </w:t>
-      </w:r>
-      <w:proofErr w:type="spellStart"/>
-      <w:r>
-        <w:rPr>
-          <w:lang w:val="en-US"/>
-        </w:rPr>
-        <w:t>trạm</w:t>
-      </w:r>
-      <w:proofErr w:type="spellEnd"/>
-      <w:r>
-        <w:rPr>
-          <w:lang w:val="en-US"/>
-        </w:rPr>
-        <w:t xml:space="preserve"> </w:t>
-      </w:r>
-      <w:proofErr w:type="spellStart"/>
-      <w:r>
-        <w:rPr>
-          <w:lang w:val="en-US"/>
-        </w:rPr>
-        <w:t>điều</w:t>
-      </w:r>
-      <w:proofErr w:type="spellEnd"/>
-      <w:r>
-        <w:rPr>
-          <w:lang w:val="en-US"/>
-        </w:rPr>
-        <w:t xml:space="preserve"> </w:t>
-      </w:r>
-      <w:proofErr w:type="spellStart"/>
-      <w:r>
-        <w:rPr>
-          <w:lang w:val="en-US"/>
-        </w:rPr>
-        <w:t>khiển</w:t>
-      </w:r>
-      <w:proofErr w:type="spellEnd"/>
-      <w:r>
-        <w:rPr>
-          <w:lang w:val="en-US"/>
-        </w:rPr>
-        <w:t xml:space="preserve">: </w:t>
-      </w:r>
-      <w:proofErr w:type="spellStart"/>
-      <w:r>
-        <w:rPr>
-          <w:lang w:val="en-US"/>
-        </w:rPr>
-        <w:t>nhận</w:t>
-      </w:r>
-      <w:proofErr w:type="spellEnd"/>
-      <w:r>
-        <w:rPr>
-          <w:lang w:val="en-US"/>
-        </w:rPr>
-        <w:t xml:space="preserve"> </w:t>
-      </w:r>
-      <w:proofErr w:type="spellStart"/>
-      <w:r>
-        <w:rPr>
-          <w:lang w:val="en-US"/>
-        </w:rPr>
-        <w:t>lệnh</w:t>
-      </w:r>
-      <w:proofErr w:type="spellEnd"/>
-      <w:r>
-        <w:rPr>
-          <w:lang w:val="en-US"/>
-        </w:rPr>
-        <w:t xml:space="preserve">, </w:t>
-      </w:r>
-      <w:proofErr w:type="spellStart"/>
-      <w:r>
-        <w:rPr>
-          <w:lang w:val="en-US"/>
-        </w:rPr>
-        <w:t>ghi</w:t>
-      </w:r>
-      <w:proofErr w:type="spellEnd"/>
-      <w:r>
-        <w:rPr>
-          <w:lang w:val="en-US"/>
-        </w:rPr>
-        <w:t xml:space="preserve"> log, </w:t>
-      </w:r>
-      <w:proofErr w:type="spellStart"/>
-      <w:r>
-        <w:rPr>
-          <w:lang w:val="en-US"/>
-        </w:rPr>
-        <w:t>truyền</w:t>
-      </w:r>
-      <w:proofErr w:type="spellEnd"/>
-      <w:r>
-        <w:rPr>
-          <w:lang w:val="en-US"/>
-        </w:rPr>
-        <w:t xml:space="preserve"> </w:t>
-      </w:r>
-      <w:proofErr w:type="spellStart"/>
-      <w:r>
-        <w:rPr>
-          <w:lang w:val="en-US"/>
-        </w:rPr>
-        <w:t>về</w:t>
-      </w:r>
-      <w:proofErr w:type="spellEnd"/>
-      <w:r>
-        <w:rPr>
-          <w:lang w:val="en-US"/>
-        </w:rPr>
-        <w:t xml:space="preserve"> </w:t>
-      </w:r>
-      <w:proofErr w:type="spellStart"/>
-      <w:r>
-        <w:rPr>
-          <w:lang w:val="en-US"/>
-        </w:rPr>
-        <w:t>thông</w:t>
-      </w:r>
-      <w:proofErr w:type="spellEnd"/>
-      <w:r>
-        <w:rPr>
-          <w:lang w:val="en-US"/>
-        </w:rPr>
-        <w:t xml:space="preserve"> </w:t>
-      </w:r>
-      <w:proofErr w:type="spellStart"/>
-      <w:r>
-        <w:rPr>
-          <w:lang w:val="en-US"/>
-        </w:rPr>
-        <w:t>số</w:t>
-      </w:r>
-      <w:proofErr w:type="spellEnd"/>
-      <w:r>
-        <w:rPr>
-          <w:lang w:val="en-US"/>
-        </w:rPr>
-        <w:t xml:space="preserve"> </w:t>
-      </w:r>
-      <w:proofErr w:type="spellStart"/>
-      <w:r>
-        <w:rPr>
-          <w:lang w:val="en-US"/>
-        </w:rPr>
-        <w:t>trạng</w:t>
-      </w:r>
-      <w:proofErr w:type="spellEnd"/>
-      <w:r>
-        <w:rPr>
-          <w:lang w:val="en-US"/>
-        </w:rPr>
-        <w:t xml:space="preserve"> </w:t>
-      </w:r>
-      <w:proofErr w:type="spellStart"/>
-      <w:r>
-        <w:rPr>
-          <w:lang w:val="en-US"/>
-        </w:rPr>
-        <w:t>thái</w:t>
-      </w:r>
-      <w:proofErr w:type="spellEnd"/>
-      <w:r>
-        <w:rPr>
-          <w:lang w:val="en-US"/>
-        </w:rPr>
-        <w:t>…</w:t>
-      </w:r>
-    </w:p>
-    <w:p>
-      <w:pPr>
-        <w:pStyle w:val="ListParagraph"/>
-        <w:numPr>
-          <w:ilvl w:val="0"/>
-          <w:numId w:val="63"/>
-        </w:numPr>
-        <w:rPr>
-          <w:lang w:val="en-US"/>
-        </w:rPr>
-      </w:pPr>
-      <w:proofErr w:type="spellStart"/>
-      <w:r>
-        <w:rPr>
-          <w:lang w:val="en-US"/>
-        </w:rPr>
-        <w:t>Xử</w:t>
-      </w:r>
-      <w:proofErr w:type="spellEnd"/>
-      <w:r>
-        <w:rPr>
-          <w:lang w:val="en-US"/>
-        </w:rPr>
-        <w:t xml:space="preserve"> </w:t>
-      </w:r>
-      <w:proofErr w:type="spellStart"/>
-      <w:r>
-        <w:rPr>
-          <w:lang w:val="en-US"/>
-        </w:rPr>
-        <w:t>lý</w:t>
-      </w:r>
-      <w:proofErr w:type="spellEnd"/>
-      <w:r>
-        <w:rPr>
-          <w:lang w:val="en-US"/>
-        </w:rPr>
-        <w:t xml:space="preserve"> </w:t>
-      </w:r>
-      <w:proofErr w:type="spellStart"/>
-      <w:r>
-        <w:rPr>
-          <w:lang w:val="en-US"/>
-        </w:rPr>
-        <w:t>các</w:t>
-      </w:r>
-      <w:proofErr w:type="spellEnd"/>
-      <w:r>
-        <w:rPr>
-          <w:lang w:val="en-US"/>
-        </w:rPr>
-        <w:t xml:space="preserve"> </w:t>
-      </w:r>
-      <w:proofErr w:type="spellStart"/>
-      <w:r>
-        <w:rPr>
-          <w:lang w:val="en-US"/>
-        </w:rPr>
-        <w:t>trường</w:t>
-      </w:r>
-      <w:proofErr w:type="spellEnd"/>
-      <w:r>
-        <w:rPr>
-          <w:lang w:val="en-US"/>
-        </w:rPr>
-        <w:t xml:space="preserve"> </w:t>
-      </w:r>
-      <w:proofErr w:type="spellStart"/>
-      <w:r>
-        <w:rPr>
-          <w:lang w:val="en-US"/>
-        </w:rPr>
-        <w:t>hợp</w:t>
-      </w:r>
-      <w:proofErr w:type="spellEnd"/>
-      <w:r>
-        <w:rPr>
-          <w:lang w:val="en-US"/>
-        </w:rPr>
-        <w:t xml:space="preserve"> an </w:t>
-      </w:r>
-      <w:proofErr w:type="spellStart"/>
-      <w:r>
-        <w:rPr>
-          <w:lang w:val="en-US"/>
-        </w:rPr>
-        <w:t>toàn</w:t>
-      </w:r>
-      <w:proofErr w:type="spellEnd"/>
-    </w:p>
     <w:sectPr>
-      <w:headerReference w:type="default" r:id="rId10"/>
+      <w:headerReference w:type="default" r:id="rId12"/>
       <w:pgSz w:w="12240" w:h="15840"/>
       <w:pgMar w:top="851" w:right="851" w:bottom="851" w:left="851" w:header="720" w:footer="720" w:gutter="0"/>
       <w:pgNumType w:start="1"/>
@@ -2737,6 +1142,118 @@
     </w:lvl>
   </w:abstractNum>
   <w:abstractNum w:abstractNumId="1" w15:restartNumberingAfterBreak="0">
+    <w:nsid w:val="03075573"/>
+    <w:multiLevelType w:val="hybridMultilevel"/>
+    <w:tmpl w:val="725EE22E"/>
+    <w:lvl w:ilvl="0" w:tplc="850A501A">
+      <w:numFmt w:val="bullet"/>
+      <w:lvlText w:val="-"/>
+      <w:lvlJc w:val="left"/>
+      <w:pPr>
+        <w:ind w:left="720" w:hanging="360"/>
+      </w:pPr>
+      <w:rPr>
+        <w:rFonts w:ascii="Times New Roman" w:eastAsiaTheme="majorEastAsia" w:hAnsi="Times New Roman" w:cs="Times New Roman" w:hint="default"/>
+      </w:rPr>
+    </w:lvl>
+    <w:lvl w:ilvl="1" w:tplc="04090003" w:tentative="1">
+      <w:start w:val="1"/>
+      <w:numFmt w:val="bullet"/>
+      <w:lvlText w:val="o"/>
+      <w:lvlJc w:val="left"/>
+      <w:pPr>
+        <w:ind w:left="1440" w:hanging="360"/>
+      </w:pPr>
+      <w:rPr>
+        <w:rFonts w:ascii="Courier New" w:hAnsi="Courier New" w:cs="Courier New" w:hint="default"/>
+      </w:rPr>
+    </w:lvl>
+    <w:lvl w:ilvl="2" w:tplc="04090005" w:tentative="1">
+      <w:start w:val="1"/>
+      <w:numFmt w:val="bullet"/>
+      <w:lvlText w:val=""/>
+      <w:lvlJc w:val="left"/>
+      <w:pPr>
+        <w:ind w:left="2160" w:hanging="360"/>
+      </w:pPr>
+      <w:rPr>
+        <w:rFonts w:ascii="Wingdings" w:hAnsi="Wingdings" w:hint="default"/>
+      </w:rPr>
+    </w:lvl>
+    <w:lvl w:ilvl="3" w:tplc="04090001" w:tentative="1">
+      <w:start w:val="1"/>
+      <w:numFmt w:val="bullet"/>
+      <w:lvlText w:val=""/>
+      <w:lvlJc w:val="left"/>
+      <w:pPr>
+        <w:ind w:left="2880" w:hanging="360"/>
+      </w:pPr>
+      <w:rPr>
+        <w:rFonts w:ascii="Symbol" w:hAnsi="Symbol" w:hint="default"/>
+      </w:rPr>
+    </w:lvl>
+    <w:lvl w:ilvl="4" w:tplc="04090003" w:tentative="1">
+      <w:start w:val="1"/>
+      <w:numFmt w:val="bullet"/>
+      <w:lvlText w:val="o"/>
+      <w:lvlJc w:val="left"/>
+      <w:pPr>
+        <w:ind w:left="3600" w:hanging="360"/>
+      </w:pPr>
+      <w:rPr>
+        <w:rFonts w:ascii="Courier New" w:hAnsi="Courier New" w:cs="Courier New" w:hint="default"/>
+      </w:rPr>
+    </w:lvl>
+    <w:lvl w:ilvl="5" w:tplc="04090005" w:tentative="1">
+      <w:start w:val="1"/>
+      <w:numFmt w:val="bullet"/>
+      <w:lvlText w:val=""/>
+      <w:lvlJc w:val="left"/>
+      <w:pPr>
+        <w:ind w:left="4320" w:hanging="360"/>
+      </w:pPr>
+      <w:rPr>
+        <w:rFonts w:ascii="Wingdings" w:hAnsi="Wingdings" w:hint="default"/>
+      </w:rPr>
+    </w:lvl>
+    <w:lvl w:ilvl="6" w:tplc="04090001" w:tentative="1">
+      <w:start w:val="1"/>
+      <w:numFmt w:val="bullet"/>
+      <w:lvlText w:val=""/>
+      <w:lvlJc w:val="left"/>
+      <w:pPr>
+        <w:ind w:left="5040" w:hanging="360"/>
+      </w:pPr>
+      <w:rPr>
+        <w:rFonts w:ascii="Symbol" w:hAnsi="Symbol" w:hint="default"/>
+      </w:rPr>
+    </w:lvl>
+    <w:lvl w:ilvl="7" w:tplc="04090003" w:tentative="1">
+      <w:start w:val="1"/>
+      <w:numFmt w:val="bullet"/>
+      <w:lvlText w:val="o"/>
+      <w:lvlJc w:val="left"/>
+      <w:pPr>
+        <w:ind w:left="5760" w:hanging="360"/>
+      </w:pPr>
+      <w:rPr>
+        <w:rFonts w:ascii="Courier New" w:hAnsi="Courier New" w:cs="Courier New" w:hint="default"/>
+      </w:rPr>
+    </w:lvl>
+    <w:lvl w:ilvl="8" w:tplc="04090005" w:tentative="1">
+      <w:start w:val="1"/>
+      <w:numFmt w:val="bullet"/>
+      <w:lvlText w:val=""/>
+      <w:lvlJc w:val="left"/>
+      <w:pPr>
+        <w:ind w:left="6480" w:hanging="360"/>
+      </w:pPr>
+      <w:rPr>
+        <w:rFonts w:ascii="Wingdings" w:hAnsi="Wingdings" w:hint="default"/>
+      </w:rPr>
+    </w:lvl>
+  </w:abstractNum>
+  <w:abstractNum w:abstractNumId="2" w15:restartNumberingAfterBreak="0">
     <w:nsid w:val="075F7C44"/>
     <w:multiLevelType w:val="hybridMultilevel"/>
     <w:tmpl w:val="2396B5BC"/>
@@ -2849,7 +1366,7 @@
       </w:rPr>
     </w:lvl>
   </w:abstractNum>
-  <w:abstractNum w:abstractNumId="2" w15:restartNumberingAfterBreak="0">
+  <w:abstractNum w:abstractNumId="3" w15:restartNumberingAfterBreak="0">
     <w:nsid w:val="078B08F3"/>
     <w:multiLevelType w:val="multilevel"/>
     <w:tmpl w:val="E9449BF8"/>
@@ -2998,7 +1515,7 @@
       </w:rPr>
     </w:lvl>
   </w:abstractNum>
-  <w:abstractNum w:abstractNumId="3" w15:restartNumberingAfterBreak="0">
+  <w:abstractNum w:abstractNumId="4" w15:restartNumberingAfterBreak="0">
     <w:nsid w:val="08776ADB"/>
     <w:multiLevelType w:val="hybridMultilevel"/>
     <w:tmpl w:val="10E20844"/>
@@ -3111,7 +1628,7 @@
       </w:rPr>
     </w:lvl>
   </w:abstractNum>
-  <w:abstractNum w:abstractNumId="4" w15:restartNumberingAfterBreak="0">
+  <w:abstractNum w:abstractNumId="5" w15:restartNumberingAfterBreak="0">
     <w:nsid w:val="0BBA03E4"/>
     <w:multiLevelType w:val="multilevel"/>
     <w:tmpl w:val="D44C1A4E"/>
@@ -3260,7 +1777,7 @@
       </w:rPr>
     </w:lvl>
   </w:abstractNum>
-  <w:abstractNum w:abstractNumId="5" w15:restartNumberingAfterBreak="0">
+  <w:abstractNum w:abstractNumId="6" w15:restartNumberingAfterBreak="0">
     <w:nsid w:val="0C42641F"/>
     <w:multiLevelType w:val="multilevel"/>
     <w:tmpl w:val="9CF84F96"/>
@@ -3409,7 +1926,7 @@
       </w:rPr>
     </w:lvl>
   </w:abstractNum>
-  <w:abstractNum w:abstractNumId="6" w15:restartNumberingAfterBreak="0">
+  <w:abstractNum w:abstractNumId="7" w15:restartNumberingAfterBreak="0">
     <w:nsid w:val="118C6DC5"/>
     <w:multiLevelType w:val="multilevel"/>
     <w:tmpl w:val="FFA4C966"/>
@@ -3558,7 +2075,7 @@
       </w:rPr>
     </w:lvl>
   </w:abstractNum>
-  <w:abstractNum w:abstractNumId="7" w15:restartNumberingAfterBreak="0">
+  <w:abstractNum w:abstractNumId="8" w15:restartNumberingAfterBreak="0">
     <w:nsid w:val="12284037"/>
     <w:multiLevelType w:val="multilevel"/>
     <w:tmpl w:val="6924E32C"/>
@@ -3668,7 +2185,7 @@
       </w:rPr>
     </w:lvl>
   </w:abstractNum>
-  <w:abstractNum w:abstractNumId="8" w15:restartNumberingAfterBreak="0">
+  <w:abstractNum w:abstractNumId="9" w15:restartNumberingAfterBreak="0">
     <w:nsid w:val="152C6D5F"/>
     <w:multiLevelType w:val="hybridMultilevel"/>
     <w:tmpl w:val="3E6C0654"/>
@@ -3780,7 +2297,7 @@
       </w:rPr>
     </w:lvl>
   </w:abstractNum>
-  <w:abstractNum w:abstractNumId="9" w15:restartNumberingAfterBreak="0">
+  <w:abstractNum w:abstractNumId="10" w15:restartNumberingAfterBreak="0">
     <w:nsid w:val="16B251F4"/>
     <w:multiLevelType w:val="hybridMultilevel"/>
     <w:tmpl w:val="E19847EC"/>
@@ -3893,7 +2410,7 @@
       </w:rPr>
     </w:lvl>
   </w:abstractNum>
-  <w:abstractNum w:abstractNumId="10" w15:restartNumberingAfterBreak="0">
+  <w:abstractNum w:abstractNumId="11" w15:restartNumberingAfterBreak="0">
     <w:nsid w:val="18873B2A"/>
     <w:multiLevelType w:val="multilevel"/>
     <w:tmpl w:val="F21C9CBA"/>
@@ -4042,7 +2559,7 @@
       </w:rPr>
     </w:lvl>
   </w:abstractNum>
-  <w:abstractNum w:abstractNumId="11" w15:restartNumberingAfterBreak="0">
+  <w:abstractNum w:abstractNumId="12" w15:restartNumberingAfterBreak="0">
     <w:nsid w:val="1B315442"/>
     <w:multiLevelType w:val="multilevel"/>
     <w:tmpl w:val="4AA06CC6"/>
@@ -4191,7 +2708,119 @@
       </w:rPr>
     </w:lvl>
   </w:abstractNum>
-  <w:abstractNum w:abstractNumId="12" w15:restartNumberingAfterBreak="0">
+  <w:abstractNum w:abstractNumId="13" w15:restartNumberingAfterBreak="0">
+    <w:nsid w:val="1EE97ABA"/>
+    <w:multiLevelType w:val="hybridMultilevel"/>
+    <w:tmpl w:val="C56071AC"/>
+    <w:lvl w:ilvl="0" w:tplc="8D9C3132">
+      <w:numFmt w:val="bullet"/>
+      <w:lvlText w:val="-"/>
+      <w:lvlJc w:val="left"/>
+      <w:pPr>
+        <w:ind w:left="720" w:hanging="360"/>
+      </w:pPr>
+      <w:rPr>
+        <w:rFonts w:ascii="Times New Roman" w:eastAsiaTheme="minorHAnsi" w:hAnsi="Times New Roman" w:cs="Times New Roman" w:hint="default"/>
+      </w:rPr>
+    </w:lvl>
+    <w:lvl w:ilvl="1" w:tplc="04090003">
+      <w:start w:val="1"/>
+      <w:numFmt w:val="bullet"/>
+      <w:lvlText w:val="o"/>
+      <w:lvlJc w:val="left"/>
+      <w:pPr>
+        <w:ind w:left="1440" w:hanging="360"/>
+      </w:pPr>
+      <w:rPr>
+        <w:rFonts w:ascii="Courier New" w:hAnsi="Courier New" w:cs="Courier New" w:hint="default"/>
+      </w:rPr>
+    </w:lvl>
+    <w:lvl w:ilvl="2" w:tplc="04090005" w:tentative="1">
+      <w:start w:val="1"/>
+      <w:numFmt w:val="bullet"/>
+      <w:lvlText w:val=""/>
+      <w:lvlJc w:val="left"/>
+      <w:pPr>
+        <w:ind w:left="2160" w:hanging="360"/>
+      </w:pPr>
+      <w:rPr>
+        <w:rFonts w:ascii="Wingdings" w:hAnsi="Wingdings" w:hint="default"/>
+      </w:rPr>
+    </w:lvl>
+    <w:lvl w:ilvl="3" w:tplc="04090001" w:tentative="1">
+      <w:start w:val="1"/>
+      <w:numFmt w:val="bullet"/>
+      <w:lvlText w:val=""/>
+      <w:lvlJc w:val="left"/>
+      <w:pPr>
+        <w:ind w:left="2880" w:hanging="360"/>
+      </w:pPr>
+      <w:rPr>
+        <w:rFonts w:ascii="Symbol" w:hAnsi="Symbol" w:hint="default"/>
+      </w:rPr>
+    </w:lvl>
+    <w:lvl w:ilvl="4" w:tplc="04090003" w:tentative="1">
+      <w:start w:val="1"/>
+      <w:numFmt w:val="bullet"/>
+      <w:lvlText w:val="o"/>
+      <w:lvlJc w:val="left"/>
+      <w:pPr>
+        <w:ind w:left="3600" w:hanging="360"/>
+      </w:pPr>
+      <w:rPr>
+        <w:rFonts w:ascii="Courier New" w:hAnsi="Courier New" w:cs="Courier New" w:hint="default"/>
+      </w:rPr>
+    </w:lvl>
+    <w:lvl w:ilvl="5" w:tplc="04090005" w:tentative="1">
+      <w:start w:val="1"/>
+      <w:numFmt w:val="bullet"/>
+      <w:lvlText w:val=""/>
+      <w:lvlJc w:val="left"/>
+      <w:pPr>
+        <w:ind w:left="4320" w:hanging="360"/>
+      </w:pPr>
+      <w:rPr>
+        <w:rFonts w:ascii="Wingdings" w:hAnsi="Wingdings" w:hint="default"/>
+      </w:rPr>
+    </w:lvl>
+    <w:lvl w:ilvl="6" w:tplc="04090001" w:tentative="1">
+      <w:start w:val="1"/>
+      <w:numFmt w:val="bullet"/>
+      <w:lvlText w:val=""/>
+      <w:lvlJc w:val="left"/>
+      <w:pPr>
+        <w:ind w:left="5040" w:hanging="360"/>
+      </w:pPr>
+      <w:rPr>
+        <w:rFonts w:ascii="Symbol" w:hAnsi="Symbol" w:hint="default"/>
+      </w:rPr>
+    </w:lvl>
+    <w:lvl w:ilvl="7" w:tplc="04090003" w:tentative="1">
+      <w:start w:val="1"/>
+      <w:numFmt w:val="bullet"/>
+      <w:lvlText w:val="o"/>
+      <w:lvlJc w:val="left"/>
+      <w:pPr>
+        <w:ind w:left="5760" w:hanging="360"/>
+      </w:pPr>
+      <w:rPr>
+        <w:rFonts w:ascii="Courier New" w:hAnsi="Courier New" w:cs="Courier New" w:hint="default"/>
+      </w:rPr>
+    </w:lvl>
+    <w:lvl w:ilvl="8" w:tplc="04090005" w:tentative="1">
+      <w:start w:val="1"/>
+      <w:numFmt w:val="bullet"/>
+      <w:lvlText w:val=""/>
+      <w:lvlJc w:val="left"/>
+      <w:pPr>
+        <w:ind w:left="6480" w:hanging="360"/>
+      </w:pPr>
+      <w:rPr>
+        <w:rFonts w:ascii="Wingdings" w:hAnsi="Wingdings" w:hint="default"/>
+      </w:rPr>
+    </w:lvl>
+  </w:abstractNum>
+  <w:abstractNum w:abstractNumId="14" w15:restartNumberingAfterBreak="0">
     <w:nsid w:val="1F677A64"/>
     <w:multiLevelType w:val="multilevel"/>
     <w:tmpl w:val="18C81556"/>
@@ -4340,7 +2969,7 @@
       </w:rPr>
     </w:lvl>
   </w:abstractNum>
-  <w:abstractNum w:abstractNumId="13" w15:restartNumberingAfterBreak="0">
+  <w:abstractNum w:abstractNumId="15" w15:restartNumberingAfterBreak="0">
     <w:nsid w:val="1FA47BFB"/>
     <w:multiLevelType w:val="hybridMultilevel"/>
     <w:tmpl w:val="28EA1BCE"/>
@@ -4453,7 +3082,7 @@
       </w:rPr>
     </w:lvl>
   </w:abstractNum>
-  <w:abstractNum w:abstractNumId="14" w15:restartNumberingAfterBreak="0">
+  <w:abstractNum w:abstractNumId="16" w15:restartNumberingAfterBreak="0">
     <w:nsid w:val="20383C88"/>
     <w:multiLevelType w:val="multilevel"/>
     <w:tmpl w:val="DAC2DAAA"/>
@@ -4602,7 +3231,7 @@
       </w:rPr>
     </w:lvl>
   </w:abstractNum>
-  <w:abstractNum w:abstractNumId="15" w15:restartNumberingAfterBreak="0">
+  <w:abstractNum w:abstractNumId="17" w15:restartNumberingAfterBreak="0">
     <w:nsid w:val="20EA6519"/>
     <w:multiLevelType w:val="multilevel"/>
     <w:tmpl w:val="91EA5044"/>
@@ -4751,7 +3380,7 @@
       </w:rPr>
     </w:lvl>
   </w:abstractNum>
-  <w:abstractNum w:abstractNumId="16" w15:restartNumberingAfterBreak="0">
+  <w:abstractNum w:abstractNumId="18" w15:restartNumberingAfterBreak="0">
     <w:nsid w:val="241B55A0"/>
     <w:multiLevelType w:val="multilevel"/>
     <w:tmpl w:val="1FFA2436"/>
@@ -4900,7 +3529,7 @@
       </w:rPr>
     </w:lvl>
   </w:abstractNum>
-  <w:abstractNum w:abstractNumId="17" w15:restartNumberingAfterBreak="0">
+  <w:abstractNum w:abstractNumId="19" w15:restartNumberingAfterBreak="0">
     <w:nsid w:val="2833740C"/>
     <w:multiLevelType w:val="multilevel"/>
     <w:tmpl w:val="86D63EE4"/>
@@ -5049,7 +3678,7 @@
       </w:rPr>
     </w:lvl>
   </w:abstractNum>
-  <w:abstractNum w:abstractNumId="18" w15:restartNumberingAfterBreak="0">
+  <w:abstractNum w:abstractNumId="20" w15:restartNumberingAfterBreak="0">
     <w:nsid w:val="2D1F3C4F"/>
     <w:multiLevelType w:val="hybridMultilevel"/>
     <w:tmpl w:val="BEF43866"/>
@@ -5162,7 +3791,7 @@
       </w:rPr>
     </w:lvl>
   </w:abstractNum>
-  <w:abstractNum w:abstractNumId="19" w15:restartNumberingAfterBreak="0">
+  <w:abstractNum w:abstractNumId="21" w15:restartNumberingAfterBreak="0">
     <w:nsid w:val="2DCB124A"/>
     <w:multiLevelType w:val="hybridMultilevel"/>
     <w:tmpl w:val="5CB876CA"/>
@@ -5254,7 +3883,7 @@
       </w:pPr>
     </w:lvl>
   </w:abstractNum>
-  <w:abstractNum w:abstractNumId="20" w15:restartNumberingAfterBreak="0">
+  <w:abstractNum w:abstractNumId="22" w15:restartNumberingAfterBreak="0">
     <w:nsid w:val="2E9B1B28"/>
     <w:multiLevelType w:val="hybridMultilevel"/>
     <w:tmpl w:val="218C6FCA"/>
@@ -5368,7 +3997,7 @@
       </w:rPr>
     </w:lvl>
   </w:abstractNum>
-  <w:abstractNum w:abstractNumId="21" w15:restartNumberingAfterBreak="0">
+  <w:abstractNum w:abstractNumId="23" w15:restartNumberingAfterBreak="0">
     <w:nsid w:val="2F41004E"/>
     <w:multiLevelType w:val="multilevel"/>
     <w:tmpl w:val="C798B04A"/>
@@ -5517,7 +4146,7 @@
       </w:rPr>
     </w:lvl>
   </w:abstractNum>
-  <w:abstractNum w:abstractNumId="22" w15:restartNumberingAfterBreak="0">
+  <w:abstractNum w:abstractNumId="24" w15:restartNumberingAfterBreak="0">
     <w:nsid w:val="3105481D"/>
     <w:multiLevelType w:val="hybridMultilevel"/>
     <w:tmpl w:val="A3069C76"/>
@@ -5630,7 +4259,119 @@
       </w:rPr>
     </w:lvl>
   </w:abstractNum>
-  <w:abstractNum w:abstractNumId="23" w15:restartNumberingAfterBreak="0">
+  <w:abstractNum w:abstractNumId="25" w15:restartNumberingAfterBreak="0">
+    <w:nsid w:val="324E2699"/>
+    <w:multiLevelType w:val="hybridMultilevel"/>
+    <w:tmpl w:val="B20AA890"/>
+    <w:lvl w:ilvl="0" w:tplc="C57EE660">
+      <w:numFmt w:val="bullet"/>
+      <w:lvlText w:val="-"/>
+      <w:lvlJc w:val="left"/>
+      <w:pPr>
+        <w:ind w:left="1287" w:hanging="360"/>
+      </w:pPr>
+      <w:rPr>
+        <w:rFonts w:ascii="Times New Roman" w:eastAsiaTheme="minorHAnsi" w:hAnsi="Times New Roman" w:cs="Times New Roman" w:hint="default"/>
+      </w:rPr>
+    </w:lvl>
+    <w:lvl w:ilvl="1" w:tplc="04090003" w:tentative="1">
+      <w:start w:val="1"/>
+      <w:numFmt w:val="bullet"/>
+      <w:lvlText w:val="o"/>
+      <w:lvlJc w:val="left"/>
+      <w:pPr>
+        <w:ind w:left="2007" w:hanging="360"/>
+      </w:pPr>
+      <w:rPr>
+        <w:rFonts w:ascii="Courier New" w:hAnsi="Courier New" w:cs="Courier New" w:hint="default"/>
+      </w:rPr>
+    </w:lvl>
+    <w:lvl w:ilvl="2" w:tplc="04090005" w:tentative="1">
+      <w:start w:val="1"/>
+      <w:numFmt w:val="bullet"/>
+      <w:lvlText w:val=""/>
+      <w:lvlJc w:val="left"/>
+      <w:pPr>
+        <w:ind w:left="2727" w:hanging="360"/>
+      </w:pPr>
+      <w:rPr>
+        <w:rFonts w:ascii="Wingdings" w:hAnsi="Wingdings" w:hint="default"/>
+      </w:rPr>
+    </w:lvl>
+    <w:lvl w:ilvl="3" w:tplc="04090001" w:tentative="1">
+      <w:start w:val="1"/>
+      <w:numFmt w:val="bullet"/>
+      <w:lvlText w:val=""/>
+      <w:lvlJc w:val="left"/>
+      <w:pPr>
+        <w:ind w:left="3447" w:hanging="360"/>
+      </w:pPr>
+      <w:rPr>
+        <w:rFonts w:ascii="Symbol" w:hAnsi="Symbol" w:hint="default"/>
+      </w:rPr>
+    </w:lvl>
+    <w:lvl w:ilvl="4" w:tplc="04090003" w:tentative="1">
+      <w:start w:val="1"/>
+      <w:numFmt w:val="bullet"/>
+      <w:lvlText w:val="o"/>
+      <w:lvlJc w:val="left"/>
+      <w:pPr>
+        <w:ind w:left="4167" w:hanging="360"/>
+      </w:pPr>
+      <w:rPr>
+        <w:rFonts w:ascii="Courier New" w:hAnsi="Courier New" w:cs="Courier New" w:hint="default"/>
+      </w:rPr>
+    </w:lvl>
+    <w:lvl w:ilvl="5" w:tplc="04090005" w:tentative="1">
+      <w:start w:val="1"/>
+      <w:numFmt w:val="bullet"/>
+      <w:lvlText w:val=""/>
+      <w:lvlJc w:val="left"/>
+      <w:pPr>
+        <w:ind w:left="4887" w:hanging="360"/>
+      </w:pPr>
+      <w:rPr>
+        <w:rFonts w:ascii="Wingdings" w:hAnsi="Wingdings" w:hint="default"/>
+      </w:rPr>
+    </w:lvl>
+    <w:lvl w:ilvl="6" w:tplc="04090001" w:tentative="1">
+      <w:start w:val="1"/>
+      <w:numFmt w:val="bullet"/>
+      <w:lvlText w:val=""/>
+      <w:lvlJc w:val="left"/>
+      <w:pPr>
+        <w:ind w:left="5607" w:hanging="360"/>
+      </w:pPr>
+      <w:rPr>
+        <w:rFonts w:ascii="Symbol" w:hAnsi="Symbol" w:hint="default"/>
+      </w:rPr>
+    </w:lvl>
+    <w:lvl w:ilvl="7" w:tplc="04090003" w:tentative="1">
+      <w:start w:val="1"/>
+      <w:numFmt w:val="bullet"/>
+      <w:lvlText w:val="o"/>
+      <w:lvlJc w:val="left"/>
+      <w:pPr>
+        <w:ind w:left="6327" w:hanging="360"/>
+      </w:pPr>
+      <w:rPr>
+        <w:rFonts w:ascii="Courier New" w:hAnsi="Courier New" w:cs="Courier New" w:hint="default"/>
+      </w:rPr>
+    </w:lvl>
+    <w:lvl w:ilvl="8" w:tplc="04090005" w:tentative="1">
+      <w:start w:val="1"/>
+      <w:numFmt w:val="bullet"/>
+      <w:lvlText w:val=""/>
+      <w:lvlJc w:val="left"/>
+      <w:pPr>
+        <w:ind w:left="7047" w:hanging="360"/>
+      </w:pPr>
+      <w:rPr>
+        <w:rFonts w:ascii="Wingdings" w:hAnsi="Wingdings" w:hint="default"/>
+      </w:rPr>
+    </w:lvl>
+  </w:abstractNum>
+  <w:abstractNum w:abstractNumId="26" w15:restartNumberingAfterBreak="0">
     <w:nsid w:val="32FA6BA4"/>
     <w:multiLevelType w:val="multilevel"/>
     <w:tmpl w:val="724653E4"/>
@@ -5779,7 +4520,7 @@
       </w:rPr>
     </w:lvl>
   </w:abstractNum>
-  <w:abstractNum w:abstractNumId="24" w15:restartNumberingAfterBreak="0">
+  <w:abstractNum w:abstractNumId="27" w15:restartNumberingAfterBreak="0">
     <w:nsid w:val="330C03A8"/>
     <w:multiLevelType w:val="multilevel"/>
     <w:tmpl w:val="E5D827E4"/>
@@ -5928,7 +4669,7 @@
       </w:rPr>
     </w:lvl>
   </w:abstractNum>
-  <w:abstractNum w:abstractNumId="25" w15:restartNumberingAfterBreak="0">
+  <w:abstractNum w:abstractNumId="28" w15:restartNumberingAfterBreak="0">
     <w:nsid w:val="342B16E1"/>
     <w:multiLevelType w:val="hybridMultilevel"/>
     <w:tmpl w:val="CD1EA84A"/>
@@ -6042,7 +4783,7 @@
       </w:rPr>
     </w:lvl>
   </w:abstractNum>
-  <w:abstractNum w:abstractNumId="26" w15:restartNumberingAfterBreak="0">
+  <w:abstractNum w:abstractNumId="29" w15:restartNumberingAfterBreak="0">
     <w:nsid w:val="39D25E62"/>
     <w:multiLevelType w:val="multilevel"/>
     <w:tmpl w:val="F30486D0"/>
@@ -6191,7 +4932,119 @@
       </w:rPr>
     </w:lvl>
   </w:abstractNum>
-  <w:abstractNum w:abstractNumId="27" w15:restartNumberingAfterBreak="0">
+  <w:abstractNum w:abstractNumId="30" w15:restartNumberingAfterBreak="0">
+    <w:nsid w:val="3A55097C"/>
+    <w:multiLevelType w:val="hybridMultilevel"/>
+    <w:tmpl w:val="D2A0E3AA"/>
+    <w:lvl w:ilvl="0" w:tplc="823A6B96">
+      <w:numFmt w:val="bullet"/>
+      <w:lvlText w:val="-"/>
+      <w:lvlJc w:val="left"/>
+      <w:pPr>
+        <w:ind w:left="927" w:hanging="360"/>
+      </w:pPr>
+      <w:rPr>
+        <w:rFonts w:ascii="Times New Roman" w:eastAsiaTheme="minorHAnsi" w:hAnsi="Times New Roman" w:cs="Times New Roman" w:hint="default"/>
+      </w:rPr>
+    </w:lvl>
+    <w:lvl w:ilvl="1" w:tplc="04090003" w:tentative="1">
+      <w:start w:val="1"/>
+      <w:numFmt w:val="bullet"/>
+      <w:lvlText w:val="o"/>
+      <w:lvlJc w:val="left"/>
+      <w:pPr>
+        <w:ind w:left="1647" w:hanging="360"/>
+      </w:pPr>
+      <w:rPr>
+        <w:rFonts w:ascii="Courier New" w:hAnsi="Courier New" w:cs="Courier New" w:hint="default"/>
+      </w:rPr>
+    </w:lvl>
+    <w:lvl w:ilvl="2" w:tplc="04090005" w:tentative="1">
+      <w:start w:val="1"/>
+      <w:numFmt w:val="bullet"/>
+      <w:lvlText w:val=""/>
+      <w:lvlJc w:val="left"/>
+      <w:pPr>
+        <w:ind w:left="2367" w:hanging="360"/>
+      </w:pPr>
+      <w:rPr>
+        <w:rFonts w:ascii="Wingdings" w:hAnsi="Wingdings" w:hint="default"/>
+      </w:rPr>
+    </w:lvl>
+    <w:lvl w:ilvl="3" w:tplc="04090001" w:tentative="1">
+      <w:start w:val="1"/>
+      <w:numFmt w:val="bullet"/>
+      <w:lvlText w:val=""/>
+      <w:lvlJc w:val="left"/>
+      <w:pPr>
+        <w:ind w:left="3087" w:hanging="360"/>
+      </w:pPr>
+      <w:rPr>
+        <w:rFonts w:ascii="Symbol" w:hAnsi="Symbol" w:hint="default"/>
+      </w:rPr>
+    </w:lvl>
+    <w:lvl w:ilvl="4" w:tplc="04090003" w:tentative="1">
+      <w:start w:val="1"/>
+      <w:numFmt w:val="bullet"/>
+      <w:lvlText w:val="o"/>
+      <w:lvlJc w:val="left"/>
+      <w:pPr>
+        <w:ind w:left="3807" w:hanging="360"/>
+      </w:pPr>
+      <w:rPr>
+        <w:rFonts w:ascii="Courier New" w:hAnsi="Courier New" w:cs="Courier New" w:hint="default"/>
+      </w:rPr>
+    </w:lvl>
+    <w:lvl w:ilvl="5" w:tplc="04090005" w:tentative="1">
+      <w:start w:val="1"/>
+      <w:numFmt w:val="bullet"/>
+      <w:lvlText w:val=""/>
+      <w:lvlJc w:val="left"/>
+      <w:pPr>
+        <w:ind w:left="4527" w:hanging="360"/>
+      </w:pPr>
+      <w:rPr>
+        <w:rFonts w:ascii="Wingdings" w:hAnsi="Wingdings" w:hint="default"/>
+      </w:rPr>
+    </w:lvl>
+    <w:lvl w:ilvl="6" w:tplc="04090001" w:tentative="1">
+      <w:start w:val="1"/>
+      <w:numFmt w:val="bullet"/>
+      <w:lvlText w:val=""/>
+      <w:lvlJc w:val="left"/>
+      <w:pPr>
+        <w:ind w:left="5247" w:hanging="360"/>
+      </w:pPr>
+      <w:rPr>
+        <w:rFonts w:ascii="Symbol" w:hAnsi="Symbol" w:hint="default"/>
+      </w:rPr>
+    </w:lvl>
+    <w:lvl w:ilvl="7" w:tplc="04090003" w:tentative="1">
+      <w:start w:val="1"/>
+      <w:numFmt w:val="bullet"/>
+      <w:lvlText w:val="o"/>
+      <w:lvlJc w:val="left"/>
+      <w:pPr>
+        <w:ind w:left="5967" w:hanging="360"/>
+      </w:pPr>
+      <w:rPr>
+        <w:rFonts w:ascii="Courier New" w:hAnsi="Courier New" w:cs="Courier New" w:hint="default"/>
+      </w:rPr>
+    </w:lvl>
+    <w:lvl w:ilvl="8" w:tplc="04090005" w:tentative="1">
+      <w:start w:val="1"/>
+      <w:numFmt w:val="bullet"/>
+      <w:lvlText w:val=""/>
+      <w:lvlJc w:val="left"/>
+      <w:pPr>
+        <w:ind w:left="6687" w:hanging="360"/>
+      </w:pPr>
+      <w:rPr>
+        <w:rFonts w:ascii="Wingdings" w:hAnsi="Wingdings" w:hint="default"/>
+      </w:rPr>
+    </w:lvl>
+  </w:abstractNum>
+  <w:abstractNum w:abstractNumId="31" w15:restartNumberingAfterBreak="0">
     <w:nsid w:val="40F82D1F"/>
     <w:multiLevelType w:val="hybridMultilevel"/>
     <w:tmpl w:val="B8EE1EE4"/>
@@ -6304,7 +5157,7 @@
       </w:rPr>
     </w:lvl>
   </w:abstractNum>
-  <w:abstractNum w:abstractNumId="28" w15:restartNumberingAfterBreak="0">
+  <w:abstractNum w:abstractNumId="32" w15:restartNumberingAfterBreak="0">
     <w:nsid w:val="416929A6"/>
     <w:multiLevelType w:val="multilevel"/>
     <w:tmpl w:val="DC94D382"/>
@@ -6453,7 +5306,7 @@
       </w:rPr>
     </w:lvl>
   </w:abstractNum>
-  <w:abstractNum w:abstractNumId="29" w15:restartNumberingAfterBreak="0">
+  <w:abstractNum w:abstractNumId="33" w15:restartNumberingAfterBreak="0">
     <w:nsid w:val="477773CF"/>
     <w:multiLevelType w:val="hybridMultilevel"/>
     <w:tmpl w:val="1FFECBB4"/>
@@ -6566,7 +5419,7 @@
       </w:rPr>
     </w:lvl>
   </w:abstractNum>
-  <w:abstractNum w:abstractNumId="30" w15:restartNumberingAfterBreak="0">
+  <w:abstractNum w:abstractNumId="34" w15:restartNumberingAfterBreak="0">
     <w:nsid w:val="49DF2450"/>
     <w:multiLevelType w:val="hybridMultilevel"/>
     <w:tmpl w:val="B1826794"/>
@@ -6680,7 +5533,7 @@
       </w:rPr>
     </w:lvl>
   </w:abstractNum>
-  <w:abstractNum w:abstractNumId="31" w15:restartNumberingAfterBreak="0">
+  <w:abstractNum w:abstractNumId="35" w15:restartNumberingAfterBreak="0">
     <w:nsid w:val="49E3542F"/>
     <w:multiLevelType w:val="multilevel"/>
     <w:tmpl w:val="18C81556"/>
@@ -6829,7 +5682,7 @@
       </w:rPr>
     </w:lvl>
   </w:abstractNum>
-  <w:abstractNum w:abstractNumId="32" w15:restartNumberingAfterBreak="0">
+  <w:abstractNum w:abstractNumId="36" w15:restartNumberingAfterBreak="0">
     <w:nsid w:val="4DE8045E"/>
     <w:multiLevelType w:val="hybridMultilevel"/>
     <w:tmpl w:val="2AE28BF0"/>
@@ -6942,7 +5795,7 @@
       </w:rPr>
     </w:lvl>
   </w:abstractNum>
-  <w:abstractNum w:abstractNumId="33" w15:restartNumberingAfterBreak="0">
+  <w:abstractNum w:abstractNumId="37" w15:restartNumberingAfterBreak="0">
     <w:nsid w:val="4FDA13AC"/>
     <w:multiLevelType w:val="multilevel"/>
     <w:tmpl w:val="F30486D0"/>
@@ -7091,7 +5944,7 @@
       </w:rPr>
     </w:lvl>
   </w:abstractNum>
-  <w:abstractNum w:abstractNumId="34" w15:restartNumberingAfterBreak="0">
+  <w:abstractNum w:abstractNumId="38" w15:restartNumberingAfterBreak="0">
     <w:nsid w:val="52F83DB0"/>
     <w:multiLevelType w:val="hybridMultilevel"/>
     <w:tmpl w:val="85A0C55C"/>
@@ -7204,7 +6057,7 @@
       </w:rPr>
     </w:lvl>
   </w:abstractNum>
-  <w:abstractNum w:abstractNumId="35" w15:restartNumberingAfterBreak="0">
+  <w:abstractNum w:abstractNumId="39" w15:restartNumberingAfterBreak="0">
     <w:nsid w:val="53D2661D"/>
     <w:multiLevelType w:val="multilevel"/>
     <w:tmpl w:val="7F4AAEAC"/>
@@ -7353,7 +6206,7 @@
       </w:rPr>
     </w:lvl>
   </w:abstractNum>
-  <w:abstractNum w:abstractNumId="36" w15:restartNumberingAfterBreak="0">
+  <w:abstractNum w:abstractNumId="40" w15:restartNumberingAfterBreak="0">
     <w:nsid w:val="5A48358D"/>
     <w:multiLevelType w:val="multilevel"/>
     <w:tmpl w:val="55F28CE4"/>
@@ -7502,7 +6355,7 @@
       </w:rPr>
     </w:lvl>
   </w:abstractNum>
-  <w:abstractNum w:abstractNumId="37" w15:restartNumberingAfterBreak="0">
+  <w:abstractNum w:abstractNumId="41" w15:restartNumberingAfterBreak="0">
     <w:nsid w:val="5DD57D2B"/>
     <w:multiLevelType w:val="multilevel"/>
     <w:tmpl w:val="89807632"/>
@@ -7633,7 +6486,7 @@
       </w:rPr>
     </w:lvl>
   </w:abstractNum>
-  <w:abstractNum w:abstractNumId="38" w15:restartNumberingAfterBreak="0">
+  <w:abstractNum w:abstractNumId="42" w15:restartNumberingAfterBreak="0">
     <w:nsid w:val="622E37EA"/>
     <w:multiLevelType w:val="hybridMultilevel"/>
     <w:tmpl w:val="717639B6"/>
@@ -7746,7 +6599,7 @@
       </w:rPr>
     </w:lvl>
   </w:abstractNum>
-  <w:abstractNum w:abstractNumId="39" w15:restartNumberingAfterBreak="0">
+  <w:abstractNum w:abstractNumId="43" w15:restartNumberingAfterBreak="0">
     <w:nsid w:val="6477701D"/>
     <w:multiLevelType w:val="multilevel"/>
     <w:tmpl w:val="905A7554"/>
@@ -7895,7 +6748,7 @@
       </w:rPr>
     </w:lvl>
   </w:abstractNum>
-  <w:abstractNum w:abstractNumId="40" w15:restartNumberingAfterBreak="0">
+  <w:abstractNum w:abstractNumId="44" w15:restartNumberingAfterBreak="0">
     <w:nsid w:val="656D4691"/>
     <w:multiLevelType w:val="multilevel"/>
     <w:tmpl w:val="CAB891F6"/>
@@ -8044,7 +6897,7 @@
       </w:rPr>
     </w:lvl>
   </w:abstractNum>
-  <w:abstractNum w:abstractNumId="41" w15:restartNumberingAfterBreak="0">
+  <w:abstractNum w:abstractNumId="45" w15:restartNumberingAfterBreak="0">
     <w:nsid w:val="65D72FCA"/>
     <w:multiLevelType w:val="multilevel"/>
     <w:tmpl w:val="0556EEEC"/>
@@ -8193,7 +7046,7 @@
       </w:rPr>
     </w:lvl>
   </w:abstractNum>
-  <w:abstractNum w:abstractNumId="42" w15:restartNumberingAfterBreak="0">
+  <w:abstractNum w:abstractNumId="46" w15:restartNumberingAfterBreak="0">
     <w:nsid w:val="6C9427EE"/>
     <w:multiLevelType w:val="hybridMultilevel"/>
     <w:tmpl w:val="B78AAC7E"/>
@@ -8306,7 +7159,7 @@
       </w:rPr>
     </w:lvl>
   </w:abstractNum>
-  <w:abstractNum w:abstractNumId="43" w15:restartNumberingAfterBreak="0">
+  <w:abstractNum w:abstractNumId="47" w15:restartNumberingAfterBreak="0">
     <w:nsid w:val="6E7F5FAE"/>
     <w:multiLevelType w:val="multilevel"/>
     <w:tmpl w:val="B0E270A6"/>
@@ -8419,7 +7272,7 @@
       </w:pPr>
     </w:lvl>
   </w:abstractNum>
-  <w:abstractNum w:abstractNumId="44" w15:restartNumberingAfterBreak="0">
+  <w:abstractNum w:abstractNumId="48" w15:restartNumberingAfterBreak="0">
     <w:nsid w:val="6E977854"/>
     <w:multiLevelType w:val="multilevel"/>
     <w:tmpl w:val="EF02B9C4"/>
@@ -8568,7 +7421,7 @@
       </w:rPr>
     </w:lvl>
   </w:abstractNum>
-  <w:abstractNum w:abstractNumId="45" w15:restartNumberingAfterBreak="0">
+  <w:abstractNum w:abstractNumId="49" w15:restartNumberingAfterBreak="0">
     <w:nsid w:val="6FC40FA8"/>
     <w:multiLevelType w:val="multilevel"/>
     <w:tmpl w:val="99165AD8"/>
@@ -8717,7 +7570,7 @@
       </w:rPr>
     </w:lvl>
   </w:abstractNum>
-  <w:abstractNum w:abstractNumId="46" w15:restartNumberingAfterBreak="0">
+  <w:abstractNum w:abstractNumId="50" w15:restartNumberingAfterBreak="0">
     <w:nsid w:val="70E37E3D"/>
     <w:multiLevelType w:val="multilevel"/>
     <w:tmpl w:val="5D0E5B42"/>
@@ -8866,7 +7719,7 @@
       </w:rPr>
     </w:lvl>
   </w:abstractNum>
-  <w:abstractNum w:abstractNumId="47" w15:restartNumberingAfterBreak="0">
+  <w:abstractNum w:abstractNumId="51" w15:restartNumberingAfterBreak="0">
     <w:nsid w:val="73EE4C40"/>
     <w:multiLevelType w:val="multilevel"/>
     <w:tmpl w:val="FA48431E"/>
@@ -9006,88 +7859,88 @@
     </w:lvl>
   </w:abstractNum>
   <w:num w:numId="1" w16cid:durableId="1179196354">
+    <w:abstractNumId w:val="51"/>
+  </w:num>
+  <w:num w:numId="2" w16cid:durableId="1641643663">
+    <w:abstractNumId w:val="8"/>
+  </w:num>
+  <w:num w:numId="3" w16cid:durableId="623392075">
+    <w:abstractNumId w:val="28"/>
+  </w:num>
+  <w:num w:numId="4" w16cid:durableId="1485393870">
+    <w:abstractNumId w:val="34"/>
+  </w:num>
+  <w:num w:numId="5" w16cid:durableId="376587476">
+    <w:abstractNumId w:val="20"/>
+  </w:num>
+  <w:num w:numId="6" w16cid:durableId="218833902">
+    <w:abstractNumId w:val="14"/>
+  </w:num>
+  <w:num w:numId="7" w16cid:durableId="866675160">
+    <w:abstractNumId w:val="35"/>
+  </w:num>
+  <w:num w:numId="8" w16cid:durableId="1607418912">
+    <w:abstractNumId w:val="6"/>
+  </w:num>
+  <w:num w:numId="9" w16cid:durableId="1320885953">
+    <w:abstractNumId w:val="32"/>
+  </w:num>
+  <w:num w:numId="10" w16cid:durableId="1535115750">
+    <w:abstractNumId w:val="17"/>
+  </w:num>
+  <w:num w:numId="11" w16cid:durableId="2048286301">
+    <w:abstractNumId w:val="3"/>
+  </w:num>
+  <w:num w:numId="12" w16cid:durableId="255870913">
+    <w:abstractNumId w:val="44"/>
+  </w:num>
+  <w:num w:numId="13" w16cid:durableId="46531969">
+    <w:abstractNumId w:val="19"/>
+  </w:num>
+  <w:num w:numId="14" w16cid:durableId="1947686233">
     <w:abstractNumId w:val="47"/>
   </w:num>
-  <w:num w:numId="2" w16cid:durableId="1641643663">
+  <w:num w:numId="15" w16cid:durableId="1039859847">
+    <w:abstractNumId w:val="40"/>
+  </w:num>
+  <w:num w:numId="16" w16cid:durableId="981421458">
+    <w:abstractNumId w:val="43"/>
+  </w:num>
+  <w:num w:numId="17" w16cid:durableId="692196959">
+    <w:abstractNumId w:val="16"/>
+  </w:num>
+  <w:num w:numId="18" w16cid:durableId="1351027743">
+    <w:abstractNumId w:val="39"/>
+  </w:num>
+  <w:num w:numId="19" w16cid:durableId="1099333040">
+    <w:abstractNumId w:val="18"/>
+  </w:num>
+  <w:num w:numId="20" w16cid:durableId="985551012">
+    <w:abstractNumId w:val="12"/>
+  </w:num>
+  <w:num w:numId="21" w16cid:durableId="1003629238">
+    <w:abstractNumId w:val="49"/>
+  </w:num>
+  <w:num w:numId="22" w16cid:durableId="2034988105">
     <w:abstractNumId w:val="7"/>
   </w:num>
-  <w:num w:numId="3" w16cid:durableId="623392075">
-    <w:abstractNumId w:val="25"/>
+  <w:num w:numId="23" w16cid:durableId="888884439">
+    <w:abstractNumId w:val="45"/>
   </w:num>
-  <w:num w:numId="4" w16cid:durableId="1485393870">
-    <w:abstractNumId w:val="30"/>
-  </w:num>
-  <w:num w:numId="5" w16cid:durableId="376587476">
-    <w:abstractNumId w:val="18"/>
-  </w:num>
-  <w:num w:numId="6" w16cid:durableId="218833902">
-    <w:abstractNumId w:val="12"/>
-  </w:num>
-  <w:num w:numId="7" w16cid:durableId="866675160">
-    <w:abstractNumId w:val="31"/>
-  </w:num>
-  <w:num w:numId="8" w16cid:durableId="1607418912">
+  <w:num w:numId="24" w16cid:durableId="1050106219">
     <w:abstractNumId w:val="5"/>
   </w:num>
-  <w:num w:numId="9" w16cid:durableId="1320885953">
-    <w:abstractNumId w:val="28"/>
-  </w:num>
-  <w:num w:numId="10" w16cid:durableId="1535115750">
-    <w:abstractNumId w:val="15"/>
-  </w:num>
-  <w:num w:numId="11" w16cid:durableId="2048286301">
-    <w:abstractNumId w:val="2"/>
-  </w:num>
-  <w:num w:numId="12" w16cid:durableId="255870913">
-    <w:abstractNumId w:val="40"/>
-  </w:num>
-  <w:num w:numId="13" w16cid:durableId="46531969">
-    <w:abstractNumId w:val="17"/>
-  </w:num>
-  <w:num w:numId="14" w16cid:durableId="1947686233">
-    <w:abstractNumId w:val="43"/>
-  </w:num>
-  <w:num w:numId="15" w16cid:durableId="1039859847">
-    <w:abstractNumId w:val="36"/>
-  </w:num>
-  <w:num w:numId="16" w16cid:durableId="981421458">
-    <w:abstractNumId w:val="39"/>
-  </w:num>
-  <w:num w:numId="17" w16cid:durableId="692196959">
-    <w:abstractNumId w:val="14"/>
-  </w:num>
-  <w:num w:numId="18" w16cid:durableId="1351027743">
-    <w:abstractNumId w:val="35"/>
-  </w:num>
-  <w:num w:numId="19" w16cid:durableId="1099333040">
-    <w:abstractNumId w:val="16"/>
-  </w:num>
-  <w:num w:numId="20" w16cid:durableId="985551012">
+  <w:num w:numId="25" w16cid:durableId="429470630">
     <w:abstractNumId w:val="11"/>
   </w:num>
-  <w:num w:numId="21" w16cid:durableId="1003629238">
-    <w:abstractNumId w:val="45"/>
-  </w:num>
-  <w:num w:numId="22" w16cid:durableId="2034988105">
-    <w:abstractNumId w:val="6"/>
-  </w:num>
-  <w:num w:numId="23" w16cid:durableId="888884439">
-    <w:abstractNumId w:val="41"/>
-  </w:num>
-  <w:num w:numId="24" w16cid:durableId="1050106219">
-    <w:abstractNumId w:val="4"/>
-  </w:num>
-  <w:num w:numId="25" w16cid:durableId="429470630">
-    <w:abstractNumId w:val="10"/>
-  </w:num>
   <w:num w:numId="26" w16cid:durableId="667560743">
-    <w:abstractNumId w:val="46"/>
+    <w:abstractNumId w:val="50"/>
   </w:num>
   <w:num w:numId="27" w16cid:durableId="1782454934">
-    <w:abstractNumId w:val="24"/>
+    <w:abstractNumId w:val="27"/>
   </w:num>
   <w:num w:numId="28" w16cid:durableId="1547257514">
-    <w:abstractNumId w:val="24"/>
+    <w:abstractNumId w:val="27"/>
     <w:lvlOverride w:ilvl="1">
       <w:lvl w:ilvl="1">
         <w:numFmt w:val="bullet"/>
@@ -9107,7 +7960,7 @@
     </w:lvlOverride>
   </w:num>
   <w:num w:numId="29" w16cid:durableId="1535072345">
-    <w:abstractNumId w:val="24"/>
+    <w:abstractNumId w:val="27"/>
     <w:lvlOverride w:ilvl="1">
       <w:lvl w:ilvl="1">
         <w:numFmt w:val="bullet"/>
@@ -9127,7 +7980,7 @@
     </w:lvlOverride>
   </w:num>
   <w:num w:numId="30" w16cid:durableId="1034115178">
-    <w:abstractNumId w:val="24"/>
+    <w:abstractNumId w:val="27"/>
     <w:lvlOverride w:ilvl="1">
       <w:lvl w:ilvl="1">
         <w:numFmt w:val="bullet"/>
@@ -9147,7 +8000,7 @@
     </w:lvlOverride>
   </w:num>
   <w:num w:numId="31" w16cid:durableId="1749689418">
-    <w:abstractNumId w:val="24"/>
+    <w:abstractNumId w:val="27"/>
     <w:lvlOverride w:ilvl="1">
       <w:lvl w:ilvl="1">
         <w:numFmt w:val="bullet"/>
@@ -9167,7 +8020,7 @@
     </w:lvlOverride>
   </w:num>
   <w:num w:numId="32" w16cid:durableId="1777824185">
-    <w:abstractNumId w:val="24"/>
+    <w:abstractNumId w:val="27"/>
     <w:lvlOverride w:ilvl="1">
       <w:lvl w:ilvl="1">
         <w:numFmt w:val="bullet"/>
@@ -9187,10 +8040,10 @@
     </w:lvlOverride>
   </w:num>
   <w:num w:numId="33" w16cid:durableId="1866864917">
-    <w:abstractNumId w:val="23"/>
+    <w:abstractNumId w:val="26"/>
   </w:num>
   <w:num w:numId="34" w16cid:durableId="1366709534">
-    <w:abstractNumId w:val="23"/>
+    <w:abstractNumId w:val="26"/>
     <w:lvlOverride w:ilvl="1">
       <w:lvl w:ilvl="1">
         <w:numFmt w:val="bullet"/>
@@ -9210,7 +8063,7 @@
     </w:lvlOverride>
   </w:num>
   <w:num w:numId="35" w16cid:durableId="907493441">
-    <w:abstractNumId w:val="23"/>
+    <w:abstractNumId w:val="26"/>
     <w:lvlOverride w:ilvl="1">
       <w:lvl w:ilvl="1">
         <w:numFmt w:val="bullet"/>
@@ -9230,7 +8083,7 @@
     </w:lvlOverride>
   </w:num>
   <w:num w:numId="36" w16cid:durableId="883558850">
-    <w:abstractNumId w:val="23"/>
+    <w:abstractNumId w:val="26"/>
     <w:lvlOverride w:ilvl="1">
       <w:lvl w:ilvl="1">
         <w:numFmt w:val="bullet"/>
@@ -9250,13 +8103,13 @@
     </w:lvlOverride>
   </w:num>
   <w:num w:numId="37" w16cid:durableId="1254391312">
-    <w:abstractNumId w:val="21"/>
+    <w:abstractNumId w:val="23"/>
   </w:num>
   <w:num w:numId="38" w16cid:durableId="296108647">
-    <w:abstractNumId w:val="44"/>
+    <w:abstractNumId w:val="48"/>
   </w:num>
   <w:num w:numId="39" w16cid:durableId="311184302">
-    <w:abstractNumId w:val="44"/>
+    <w:abstractNumId w:val="48"/>
     <w:lvlOverride w:ilvl="1">
       <w:lvl w:ilvl="1">
         <w:numFmt w:val="bullet"/>
@@ -9276,7 +8129,7 @@
     </w:lvlOverride>
   </w:num>
   <w:num w:numId="40" w16cid:durableId="2096779076">
-    <w:abstractNumId w:val="44"/>
+    <w:abstractNumId w:val="48"/>
     <w:lvlOverride w:ilvl="1">
       <w:lvl w:ilvl="1">
         <w:numFmt w:val="bullet"/>
@@ -9296,7 +8149,7 @@
     </w:lvlOverride>
   </w:num>
   <w:num w:numId="41" w16cid:durableId="1025794459">
-    <w:abstractNumId w:val="44"/>
+    <w:abstractNumId w:val="48"/>
     <w:lvlOverride w:ilvl="1">
       <w:lvl w:ilvl="1">
         <w:numFmt w:val="bullet"/>
@@ -9316,7 +8169,7 @@
     </w:lvlOverride>
   </w:num>
   <w:num w:numId="42" w16cid:durableId="944652211">
-    <w:abstractNumId w:val="44"/>
+    <w:abstractNumId w:val="48"/>
     <w:lvlOverride w:ilvl="1">
       <w:lvl w:ilvl="1">
         <w:numFmt w:val="bullet"/>
@@ -9336,7 +8189,7 @@
     </w:lvlOverride>
   </w:num>
   <w:num w:numId="43" w16cid:durableId="424689972">
-    <w:abstractNumId w:val="44"/>
+    <w:abstractNumId w:val="48"/>
     <w:lvlOverride w:ilvl="1">
       <w:lvl w:ilvl="1">
         <w:numFmt w:val="bullet"/>
@@ -9356,7 +8209,7 @@
     </w:lvlOverride>
   </w:num>
   <w:num w:numId="44" w16cid:durableId="1013147061">
-    <w:abstractNumId w:val="44"/>
+    <w:abstractNumId w:val="48"/>
     <w:lvlOverride w:ilvl="1">
       <w:lvl w:ilvl="1">
         <w:numFmt w:val="bullet"/>
@@ -9376,7 +8229,7 @@
     </w:lvlOverride>
   </w:num>
   <w:num w:numId="45" w16cid:durableId="907611175">
-    <w:abstractNumId w:val="44"/>
+    <w:abstractNumId w:val="48"/>
     <w:lvlOverride w:ilvl="1">
       <w:lvl w:ilvl="1">
         <w:numFmt w:val="bullet"/>
@@ -9396,58 +8249,70 @@
     </w:lvlOverride>
   </w:num>
   <w:num w:numId="46" w16cid:durableId="1575814792">
-    <w:abstractNumId w:val="33"/>
+    <w:abstractNumId w:val="37"/>
   </w:num>
   <w:num w:numId="47" w16cid:durableId="303245031">
-    <w:abstractNumId w:val="26"/>
+    <w:abstractNumId w:val="29"/>
   </w:num>
   <w:num w:numId="48" w16cid:durableId="2054037666">
-    <w:abstractNumId w:val="19"/>
+    <w:abstractNumId w:val="21"/>
   </w:num>
   <w:num w:numId="49" w16cid:durableId="240413899">
-    <w:abstractNumId w:val="20"/>
+    <w:abstractNumId w:val="22"/>
   </w:num>
   <w:num w:numId="50" w16cid:durableId="1776973764">
     <w:abstractNumId w:val="0"/>
   </w:num>
   <w:num w:numId="51" w16cid:durableId="1133399684">
-    <w:abstractNumId w:val="8"/>
+    <w:abstractNumId w:val="9"/>
   </w:num>
   <w:num w:numId="52" w16cid:durableId="2094425528">
-    <w:abstractNumId w:val="29"/>
+    <w:abstractNumId w:val="33"/>
   </w:num>
   <w:num w:numId="53" w16cid:durableId="1521549772">
-    <w:abstractNumId w:val="13"/>
+    <w:abstractNumId w:val="15"/>
   </w:num>
   <w:num w:numId="54" w16cid:durableId="655040008">
+    <w:abstractNumId w:val="2"/>
+  </w:num>
+  <w:num w:numId="55" w16cid:durableId="1805585623">
+    <w:abstractNumId w:val="10"/>
+  </w:num>
+  <w:num w:numId="56" w16cid:durableId="1706177433">
+    <w:abstractNumId w:val="38"/>
+  </w:num>
+  <w:num w:numId="57" w16cid:durableId="1672953743">
+    <w:abstractNumId w:val="46"/>
+  </w:num>
+  <w:num w:numId="58" w16cid:durableId="2020504852">
+    <w:abstractNumId w:val="41"/>
+  </w:num>
+  <w:num w:numId="59" w16cid:durableId="466969083">
+    <w:abstractNumId w:val="4"/>
+  </w:num>
+  <w:num w:numId="60" w16cid:durableId="278297053">
+    <w:abstractNumId w:val="42"/>
+  </w:num>
+  <w:num w:numId="61" w16cid:durableId="1064793068">
+    <w:abstractNumId w:val="36"/>
+  </w:num>
+  <w:num w:numId="62" w16cid:durableId="1650286901">
+    <w:abstractNumId w:val="24"/>
+  </w:num>
+  <w:num w:numId="63" w16cid:durableId="431248192">
+    <w:abstractNumId w:val="31"/>
+  </w:num>
+  <w:num w:numId="64" w16cid:durableId="1637180721">
     <w:abstractNumId w:val="1"/>
   </w:num>
-  <w:num w:numId="55" w16cid:durableId="1805585623">
-    <w:abstractNumId w:val="9"/>
+  <w:num w:numId="65" w16cid:durableId="1265848226">
+    <w:abstractNumId w:val="30"/>
   </w:num>
-  <w:num w:numId="56" w16cid:durableId="1706177433">
-    <w:abstractNumId w:val="34"/>
+  <w:num w:numId="66" w16cid:durableId="31003961">
+    <w:abstractNumId w:val="25"/>
   </w:num>
-  <w:num w:numId="57" w16cid:durableId="1672953743">
-    <w:abstractNumId w:val="42"/>
-  </w:num>
-  <w:num w:numId="58" w16cid:durableId="2020504852">
-    <w:abstractNumId w:val="37"/>
-  </w:num>
-  <w:num w:numId="59" w16cid:durableId="466969083">
-    <w:abstractNumId w:val="3"/>
-  </w:num>
-  <w:num w:numId="60" w16cid:durableId="278297053">
-    <w:abstractNumId w:val="38"/>
-  </w:num>
-  <w:num w:numId="61" w16cid:durableId="1064793068">
-    <w:abstractNumId w:val="32"/>
-  </w:num>
-  <w:num w:numId="62" w16cid:durableId="1650286901">
-    <w:abstractNumId w:val="22"/>
-  </w:num>
-  <w:num w:numId="63" w16cid:durableId="431248192">
-    <w:abstractNumId w:val="27"/>
+  <w:num w:numId="67" w16cid:durableId="51973352">
+    <w:abstractNumId w:val="13"/>
   </w:num>
   <w:numIdMacAtCleanup w:val="47"/>
 </w:numbering>
@@ -11135,6 +10000,10 @@
 </file>
 
 <file path=customXml/item1.xml><?xml version="1.0" encoding="utf-8"?>
+<b:Sources xmlns:b="http://schemas.openxmlformats.org/officeDocument/2006/bibliography" xmlns="http://schemas.openxmlformats.org/officeDocument/2006/bibliography" SelectedStyle="\APASixthEditionOfficeOnline.xsl" StyleName="APA" Version="6"/>
+</file>
+
+<file path=customXml/item2.xml><?xml version="1.0" encoding="utf-8"?>
 <s:customData xmlns="http://www.wps.cn/officeDocument/2013/wpsCustomData" xmlns:s="http://www.wps.cn/officeDocument/2013/wpsCustomData">
   <customSectProps>
     <customSectPr/>
@@ -11148,22 +10017,18 @@
 </s:customData>
 </file>
 
-<file path=customXml/item2.xml><?xml version="1.0" encoding="utf-8"?>
-<b:Sources xmlns:b="http://schemas.openxmlformats.org/officeDocument/2006/bibliography" xmlns="http://schemas.openxmlformats.org/officeDocument/2006/bibliography" SelectedStyle="\APASixthEditionOfficeOnline.xsl" StyleName="APA" Version="6"/>
+<file path=customXml/itemProps1.xml><?xml version="1.0" encoding="utf-8"?>
+<ds:datastoreItem xmlns:ds="http://schemas.openxmlformats.org/officeDocument/2006/customXml" ds:itemID="{71CAE68F-CD8F-4C50-9AF9-FACE49D4DE06}">
+  <ds:schemaRefs>
+    <ds:schemaRef ds:uri="http://schemas.openxmlformats.org/officeDocument/2006/bibliography"/>
+  </ds:schemaRefs>
+</ds:datastoreItem>
 </file>
 
-<file path=customXml/itemProps1.xml><?xml version="1.0" encoding="utf-8"?>
+<file path=customXml/itemProps2.xml><?xml version="1.0" encoding="utf-8"?>
 <ds:datastoreItem xmlns:ds="http://schemas.openxmlformats.org/officeDocument/2006/customXml" ds:itemID="{B1977F7D-205B-4081-913C-38D41E755F92}">
   <ds:schemaRefs>
     <ds:schemaRef ds:uri="http://www.wps.cn/officeDocument/2013/wpsCustomData"/>
   </ds:schemaRefs>
 </ds:datastoreItem>
-</file>
-
-<file path=customXml/itemProps2.xml><?xml version="1.0" encoding="utf-8"?>
-<ds:datastoreItem xmlns:ds="http://schemas.openxmlformats.org/officeDocument/2006/customXml" ds:itemID="{71CAE68F-CD8F-4C50-9AF9-FACE49D4DE06}">
-  <ds:schemaRefs>
-    <ds:schemaRef ds:uri="http://schemas.openxmlformats.org/officeDocument/2006/bibliography"/>
-  </ds:schemaRefs>
-</ds:datastoreItem>
 </file>
</xml_diff>

<commit_message>
update file 17h 14/8
</commit_message>
<xml_diff>
--- a/SAD_DRONE.docx
+++ b/SAD_DRONE.docx
@@ -194,7 +194,43 @@
         <w:rPr>
           <w:lang w:val="en-US"/>
         </w:rPr>
-        <w:t>. Hệ thống sử dụng bao gồm 2 chip STM32F103 và STM32H743 với mục đích riêng biệt và mỗi chip có một nhiệm vụ khác nhau.</w:t>
+        <w:t xml:space="preserve">. Hệ thống sử dụng bao gồm </w:t>
+      </w:r>
+      <w:r>
+        <w:rPr>
+          <w:lang w:val="en-US"/>
+        </w:rPr>
+        <w:t xml:space="preserve">khối điều khiển trung tâm (STM32H743) </w:t>
+      </w:r>
+      <w:r>
+        <w:rPr>
+          <w:lang w:val="en-US"/>
+        </w:rPr>
+        <w:t xml:space="preserve">và </w:t>
+      </w:r>
+      <w:r>
+        <w:rPr>
+          <w:lang w:val="en-US"/>
+        </w:rPr>
+        <w:t xml:space="preserve">khối cảm biến </w:t>
+      </w:r>
+      <w:r>
+        <w:rPr>
+          <w:lang w:val="en-US"/>
+        </w:rPr>
+        <w:t>STM32</w:t>
+      </w:r>
+      <w:r>
+        <w:rPr>
+          <w:lang w:val="en-US"/>
+        </w:rPr>
+        <w:t>F103</w:t>
+      </w:r>
+      <w:r>
+        <w:rPr>
+          <w:lang w:val="en-US"/>
+        </w:rPr>
+        <w:t>.</w:t>
       </w:r>
     </w:p>
     <w:p>
@@ -954,14 +990,1021 @@
     </w:p>
     <w:p>
       <w:pPr>
+        <w:spacing w:line="240" w:lineRule="auto"/>
+        <w:ind w:firstLine="0"/>
+        <w:jc w:val="left"/>
+        <w:rPr>
+          <w:rFonts w:eastAsiaTheme="majorEastAsia" w:cs="Times New Roman"/>
+          <w:b/>
+          <w:bCs/>
+          <w:color w:val="000000" w:themeColor="text1"/>
+          <w:szCs w:val="28"/>
+          <w:lang w:val="en-US"/>
+        </w:rPr>
+      </w:pPr>
+      <w:r>
+        <w:br w:type="page"/>
+      </w:r>
+    </w:p>
+    <w:p>
+      <w:pPr>
         <w:pStyle w:val="Heading1"/>
       </w:pPr>
       <w:r>
+        <w:lastRenderedPageBreak/>
         <w:t>Kiến trúc phần mềm</w:t>
       </w:r>
     </w:p>
+    <w:p>
+      <w:pPr>
+        <w:pStyle w:val="Heading2"/>
+      </w:pPr>
+      <w:r>
+        <w:rPr>
+          <w:lang w:val="en-US"/>
+        </w:rPr>
+        <w:t>Kiến trúc chung của cà 2 khối phần mềm</w:t>
+      </w:r>
+    </w:p>
+    <w:p>
+      <w:pPr>
+        <w:pStyle w:val="Hnhnh"/>
+        <w:rPr>
+          <w:lang w:val="en-US"/>
+        </w:rPr>
+      </w:pPr>
+      <w:r>
+        <w:rPr>
+          <w:noProof/>
+        </w:rPr>
+        <w:drawing>
+          <wp:inline distT="0" distB="0" distL="0" distR="0" wp14:anchorId="55EB59F2" wp14:editId="64067590">
+            <wp:extent cx="3343275" cy="3352800"/>
+            <wp:effectExtent l="0" t="0" r="9525" b="0"/>
+            <wp:docPr id="368342806" name="Picture 7"/>
+            <wp:cNvGraphicFramePr>
+              <a:graphicFrameLocks xmlns:a="http://schemas.openxmlformats.org/drawingml/2006/main" noChangeAspect="1"/>
+            </wp:cNvGraphicFramePr>
+            <a:graphic xmlns:a="http://schemas.openxmlformats.org/drawingml/2006/main">
+              <a:graphicData uri="http://schemas.openxmlformats.org/drawingml/2006/picture">
+                <pic:pic xmlns:pic="http://schemas.openxmlformats.org/drawingml/2006/picture">
+                  <pic:nvPicPr>
+                    <pic:cNvPr id="0" name="Picture 11"/>
+                    <pic:cNvPicPr>
+                      <a:picLocks noChangeAspect="1" noChangeArrowheads="1"/>
+                    </pic:cNvPicPr>
+                  </pic:nvPicPr>
+                  <pic:blipFill rotWithShape="1">
+                    <a:blip r:embed="rId12">
+                      <a:extLst>
+                        <a:ext uri="{28A0092B-C50C-407E-A947-70E740481C1C}">
+                          <a14:useLocalDpi xmlns:a14="http://schemas.microsoft.com/office/drawing/2010/main" val="0"/>
+                        </a:ext>
+                      </a:extLst>
+                    </a:blip>
+                    <a:srcRect l="2965" t="2695" r="2426" b="2426"/>
+                    <a:stretch>
+                      <a:fillRect/>
+                    </a:stretch>
+                  </pic:blipFill>
+                  <pic:spPr bwMode="auto">
+                    <a:xfrm>
+                      <a:off x="0" y="0"/>
+                      <a:ext cx="3343275" cy="3352800"/>
+                    </a:xfrm>
+                    <a:prstGeom prst="rect">
+                      <a:avLst/>
+                    </a:prstGeom>
+                    <a:noFill/>
+                    <a:ln>
+                      <a:noFill/>
+                    </a:ln>
+                    <a:extLst>
+                      <a:ext uri="{53640926-AAD7-44D8-BBD7-CCE9431645EC}">
+                        <a14:shadowObscured xmlns:a14="http://schemas.microsoft.com/office/drawing/2010/main"/>
+                      </a:ext>
+                    </a:extLst>
+                  </pic:spPr>
+                </pic:pic>
+              </a:graphicData>
+            </a:graphic>
+          </wp:inline>
+        </w:drawing>
+      </w:r>
+    </w:p>
+    <w:p>
+      <w:pPr>
+        <w:pStyle w:val="titlenh"/>
+        <w:rPr>
+          <w:lang w:val="en-US"/>
+        </w:rPr>
+      </w:pPr>
+      <w:r>
+        <w:rPr>
+          <w:lang w:val="en-US"/>
+        </w:rPr>
+        <w:t>Kiến trúc phân tầng hệ thống</w:t>
+      </w:r>
+    </w:p>
+    <w:p>
+      <w:pPr>
+        <w:pStyle w:val="Heading2"/>
+        <w:rPr>
+          <w:lang w:val="en-US"/>
+        </w:rPr>
+      </w:pPr>
+      <w:r>
+        <w:rPr>
+          <w:lang w:val="en-US"/>
+        </w:rPr>
+        <w:t xml:space="preserve">Chi tiết lớp </w:t>
+      </w:r>
+      <w:r>
+        <w:rPr>
+          <w:lang w:val="en-US"/>
+        </w:rPr>
+        <w:t>A</w:t>
+      </w:r>
+      <w:r>
+        <w:rPr>
+          <w:lang w:val="en-US"/>
+        </w:rPr>
+        <w:t>pplication của k</w:t>
+      </w:r>
+      <w:r>
+        <w:rPr>
+          <w:lang w:val="en-US"/>
+        </w:rPr>
+        <w:t>hối cảm biến</w:t>
+      </w:r>
+    </w:p>
+    <w:tbl>
+      <w:tblPr>
+        <w:tblStyle w:val="TableGrid"/>
+        <w:tblW w:w="0" w:type="auto"/>
+        <w:tblLook w:val="04A0" w:firstRow="1" w:lastRow="0" w:firstColumn="1" w:lastColumn="0" w:noHBand="0" w:noVBand="1"/>
+      </w:tblPr>
+      <w:tblGrid>
+        <w:gridCol w:w="2671"/>
+        <w:gridCol w:w="7857"/>
+      </w:tblGrid>
+      <w:tr>
+        <w:tc>
+          <w:tcPr>
+            <w:tcW w:w="1885" w:type="dxa"/>
+          </w:tcPr>
+          <w:p>
+            <w:pPr>
+              <w:pStyle w:val="titlenh"/>
+              <w:numPr>
+                <w:ilvl w:val="0"/>
+                <w:numId w:val="0"/>
+              </w:numPr>
+              <w:jc w:val="both"/>
+              <w:rPr>
+                <w:lang w:val="en-US"/>
+              </w:rPr>
+            </w:pPr>
+            <w:r>
+              <w:rPr>
+                <w:lang w:val="en-US"/>
+              </w:rPr>
+              <w:t>Tên Task</w:t>
+            </w:r>
+          </w:p>
+        </w:tc>
+        <w:tc>
+          <w:tcPr>
+            <w:tcW w:w="8643" w:type="dxa"/>
+          </w:tcPr>
+          <w:p>
+            <w:pPr>
+              <w:pStyle w:val="titlenh"/>
+              <w:numPr>
+                <w:ilvl w:val="0"/>
+                <w:numId w:val="0"/>
+              </w:numPr>
+              <w:rPr>
+                <w:lang w:val="en-US"/>
+              </w:rPr>
+            </w:pPr>
+            <w:r>
+              <w:rPr>
+                <w:lang w:val="en-US"/>
+              </w:rPr>
+              <w:t>Chức năng</w:t>
+            </w:r>
+          </w:p>
+        </w:tc>
+      </w:tr>
+      <w:tr>
+        <w:tc>
+          <w:tcPr>
+            <w:tcW w:w="1885" w:type="dxa"/>
+          </w:tcPr>
+          <w:p>
+            <w:pPr>
+              <w:pStyle w:val="titlenh"/>
+              <w:numPr>
+                <w:ilvl w:val="0"/>
+                <w:numId w:val="0"/>
+              </w:numPr>
+              <w:jc w:val="both"/>
+              <w:rPr>
+                <w:lang w:val="en-US"/>
+              </w:rPr>
+            </w:pPr>
+            <w:r>
+              <w:rPr>
+                <w:lang w:val="en-US"/>
+              </w:rPr>
+              <w:t>read</w:t>
+            </w:r>
+            <w:r>
+              <w:rPr>
+                <w:lang w:val="en-US"/>
+              </w:rPr>
+              <w:t>IMU</w:t>
+            </w:r>
+            <w:r>
+              <w:rPr>
+                <w:lang w:val="en-US"/>
+              </w:rPr>
+              <w:t>Task()</w:t>
+            </w:r>
+          </w:p>
+        </w:tc>
+        <w:tc>
+          <w:tcPr>
+            <w:tcW w:w="8643" w:type="dxa"/>
+          </w:tcPr>
+          <w:p>
+            <w:pPr>
+              <w:pStyle w:val="titlenh"/>
+              <w:numPr>
+                <w:ilvl w:val="0"/>
+                <w:numId w:val="0"/>
+              </w:numPr>
+              <w:jc w:val="both"/>
+              <w:rPr>
+                <w:lang w:val="en-US"/>
+              </w:rPr>
+            </w:pPr>
+            <w:r>
+              <w:rPr>
+                <w:lang w:val="en-US"/>
+              </w:rPr>
+              <w:t>Đọc dữ liệu gyro và accelerometer theo 3 trục của cảm biến và xử lý dữ liệu thô thành dữ liệu thực tế</w:t>
+            </w:r>
+          </w:p>
+        </w:tc>
+      </w:tr>
+      <w:tr>
+        <w:tc>
+          <w:tcPr>
+            <w:tcW w:w="1885" w:type="dxa"/>
+          </w:tcPr>
+          <w:p>
+            <w:pPr>
+              <w:pStyle w:val="titlenh"/>
+              <w:numPr>
+                <w:ilvl w:val="0"/>
+                <w:numId w:val="0"/>
+              </w:numPr>
+              <w:jc w:val="both"/>
+              <w:rPr>
+                <w:lang w:val="en-US"/>
+              </w:rPr>
+            </w:pPr>
+            <w:r>
+              <w:rPr>
+                <w:lang w:val="en-US"/>
+              </w:rPr>
+              <w:t>read</w:t>
+            </w:r>
+            <w:r>
+              <w:rPr>
+                <w:lang w:val="en-US"/>
+              </w:rPr>
+              <w:t>Magnometer</w:t>
+            </w:r>
+            <w:r>
+              <w:rPr>
+                <w:lang w:val="en-US"/>
+              </w:rPr>
+              <w:t>Task()</w:t>
+            </w:r>
+          </w:p>
+        </w:tc>
+        <w:tc>
+          <w:tcPr>
+            <w:tcW w:w="8643" w:type="dxa"/>
+          </w:tcPr>
+          <w:p>
+            <w:pPr>
+              <w:pStyle w:val="titlenh"/>
+              <w:numPr>
+                <w:ilvl w:val="0"/>
+                <w:numId w:val="0"/>
+              </w:numPr>
+              <w:jc w:val="both"/>
+              <w:rPr>
+                <w:lang w:val="en-US"/>
+              </w:rPr>
+            </w:pPr>
+            <w:r>
+              <w:rPr>
+                <w:lang w:val="en-US"/>
+              </w:rPr>
+              <w:t>Đọc giá trị từ kế theo 3 trục của cảm biến</w:t>
+            </w:r>
+          </w:p>
+        </w:tc>
+      </w:tr>
+      <w:tr>
+        <w:tc>
+          <w:tcPr>
+            <w:tcW w:w="1885" w:type="dxa"/>
+          </w:tcPr>
+          <w:p>
+            <w:pPr>
+              <w:pStyle w:val="titlenh"/>
+              <w:numPr>
+                <w:ilvl w:val="0"/>
+                <w:numId w:val="0"/>
+              </w:numPr>
+              <w:jc w:val="both"/>
+              <w:rPr>
+                <w:lang w:val="en-US"/>
+              </w:rPr>
+            </w:pPr>
+            <w:r>
+              <w:rPr>
+                <w:lang w:val="en-US"/>
+              </w:rPr>
+              <w:t>read</w:t>
+            </w:r>
+            <w:r>
+              <w:rPr>
+                <w:lang w:val="en-US"/>
+              </w:rPr>
+              <w:t>UltraSonic</w:t>
+            </w:r>
+            <w:r>
+              <w:rPr>
+                <w:lang w:val="en-US"/>
+              </w:rPr>
+              <w:t>Task()</w:t>
+            </w:r>
+          </w:p>
+        </w:tc>
+        <w:tc>
+          <w:tcPr>
+            <w:tcW w:w="8643" w:type="dxa"/>
+          </w:tcPr>
+          <w:p>
+            <w:pPr>
+              <w:pStyle w:val="titlenh"/>
+              <w:numPr>
+                <w:ilvl w:val="0"/>
+                <w:numId w:val="0"/>
+              </w:numPr>
+              <w:jc w:val="both"/>
+              <w:rPr>
+                <w:lang w:val="en-US"/>
+              </w:rPr>
+            </w:pPr>
+            <w:r>
+              <w:rPr>
+                <w:lang w:val="en-US"/>
+              </w:rPr>
+              <w:t>Đo khoảng cách đến vật thể</w:t>
+            </w:r>
+          </w:p>
+        </w:tc>
+      </w:tr>
+      <w:tr>
+        <w:tc>
+          <w:tcPr>
+            <w:tcW w:w="1885" w:type="dxa"/>
+          </w:tcPr>
+          <w:p>
+            <w:pPr>
+              <w:pStyle w:val="titlenh"/>
+              <w:numPr>
+                <w:ilvl w:val="0"/>
+                <w:numId w:val="0"/>
+              </w:numPr>
+              <w:jc w:val="both"/>
+              <w:rPr>
+                <w:lang w:val="en-US"/>
+              </w:rPr>
+            </w:pPr>
+            <w:r>
+              <w:rPr>
+                <w:lang w:val="en-US"/>
+              </w:rPr>
+              <w:t>readGPSTask()</w:t>
+            </w:r>
+          </w:p>
+        </w:tc>
+        <w:tc>
+          <w:tcPr>
+            <w:tcW w:w="8643" w:type="dxa"/>
+          </w:tcPr>
+          <w:p>
+            <w:pPr>
+              <w:pStyle w:val="titlenh"/>
+              <w:numPr>
+                <w:ilvl w:val="0"/>
+                <w:numId w:val="0"/>
+              </w:numPr>
+              <w:jc w:val="both"/>
+              <w:rPr>
+                <w:lang w:val="en-US"/>
+              </w:rPr>
+            </w:pPr>
+            <w:r>
+              <w:rPr>
+                <w:lang w:val="en-US"/>
+              </w:rPr>
+              <w:t>Lấy dữ liệu từ GPS</w:t>
+            </w:r>
+            <w:r>
+              <w:rPr>
+                <w:lang w:val="en-US"/>
+              </w:rPr>
+              <w:t xml:space="preserve"> và xử lý dữ liệu GPS</w:t>
+            </w:r>
+          </w:p>
+        </w:tc>
+      </w:tr>
+      <w:tr>
+        <w:tc>
+          <w:tcPr>
+            <w:tcW w:w="1885" w:type="dxa"/>
+          </w:tcPr>
+          <w:p>
+            <w:pPr>
+              <w:pStyle w:val="titlenh"/>
+              <w:numPr>
+                <w:ilvl w:val="0"/>
+                <w:numId w:val="0"/>
+              </w:numPr>
+              <w:jc w:val="both"/>
+              <w:rPr>
+                <w:lang w:val="en-US"/>
+              </w:rPr>
+            </w:pPr>
+            <w:r>
+              <w:rPr>
+                <w:lang w:val="en-US"/>
+              </w:rPr>
+              <w:t>powerMonitor</w:t>
+            </w:r>
+            <w:r>
+              <w:rPr>
+                <w:lang w:val="en-US"/>
+              </w:rPr>
+              <w:t>Task()</w:t>
+            </w:r>
+          </w:p>
+        </w:tc>
+        <w:tc>
+          <w:tcPr>
+            <w:tcW w:w="8643" w:type="dxa"/>
+          </w:tcPr>
+          <w:p>
+            <w:pPr>
+              <w:pStyle w:val="titlenh"/>
+              <w:numPr>
+                <w:ilvl w:val="0"/>
+                <w:numId w:val="0"/>
+              </w:numPr>
+              <w:jc w:val="both"/>
+              <w:rPr>
+                <w:lang w:val="en-US"/>
+              </w:rPr>
+            </w:pPr>
+            <w:r>
+              <w:rPr>
+                <w:lang w:val="en-US"/>
+              </w:rPr>
+              <w:t>Đo điện áp nguồn điện</w:t>
+            </w:r>
+          </w:p>
+        </w:tc>
+      </w:tr>
+      <w:tr>
+        <w:tc>
+          <w:tcPr>
+            <w:tcW w:w="1885" w:type="dxa"/>
+          </w:tcPr>
+          <w:p>
+            <w:pPr>
+              <w:pStyle w:val="titlenh"/>
+              <w:numPr>
+                <w:ilvl w:val="0"/>
+                <w:numId w:val="0"/>
+              </w:numPr>
+              <w:jc w:val="both"/>
+              <w:rPr>
+                <w:lang w:val="en-US"/>
+              </w:rPr>
+            </w:pPr>
+            <w:r>
+              <w:rPr>
+                <w:lang w:val="en-US"/>
+              </w:rPr>
+              <w:t>PWMMotorTask()</w:t>
+            </w:r>
+          </w:p>
+        </w:tc>
+        <w:tc>
+          <w:tcPr>
+            <w:tcW w:w="8643" w:type="dxa"/>
+          </w:tcPr>
+          <w:p>
+            <w:pPr>
+              <w:pStyle w:val="titlenh"/>
+              <w:numPr>
+                <w:ilvl w:val="0"/>
+                <w:numId w:val="0"/>
+              </w:numPr>
+              <w:jc w:val="both"/>
+              <w:rPr>
+                <w:lang w:val="en-US"/>
+              </w:rPr>
+            </w:pPr>
+            <w:r>
+              <w:rPr>
+                <w:lang w:val="en-US"/>
+              </w:rPr>
+              <w:t>Điều chế xung cho động cơ</w:t>
+            </w:r>
+          </w:p>
+        </w:tc>
+      </w:tr>
+      <w:tr>
+        <w:tc>
+          <w:tcPr>
+            <w:tcW w:w="1885" w:type="dxa"/>
+          </w:tcPr>
+          <w:p>
+            <w:pPr>
+              <w:pStyle w:val="titlenh"/>
+              <w:numPr>
+                <w:ilvl w:val="0"/>
+                <w:numId w:val="0"/>
+              </w:numPr>
+              <w:jc w:val="both"/>
+              <w:rPr>
+                <w:lang w:val="en-US"/>
+              </w:rPr>
+            </w:pPr>
+            <w:r>
+              <w:rPr>
+                <w:lang w:val="en-US"/>
+              </w:rPr>
+              <w:t>comunicationTask()</w:t>
+            </w:r>
+          </w:p>
+        </w:tc>
+        <w:tc>
+          <w:tcPr>
+            <w:tcW w:w="8643" w:type="dxa"/>
+          </w:tcPr>
+          <w:p>
+            <w:pPr>
+              <w:pStyle w:val="titlenh"/>
+              <w:numPr>
+                <w:ilvl w:val="0"/>
+                <w:numId w:val="0"/>
+              </w:numPr>
+              <w:jc w:val="both"/>
+              <w:rPr>
+                <w:lang w:val="en-US"/>
+              </w:rPr>
+            </w:pPr>
+            <w:r>
+              <w:rPr>
+                <w:lang w:val="en-US"/>
+              </w:rPr>
+              <w:t>Giao tiếp/Truyền dữ liệu với khối điều khiển trung tâm</w:t>
+            </w:r>
+            <w:r>
+              <w:rPr>
+                <w:lang w:val="en-US"/>
+              </w:rPr>
+              <w:t xml:space="preserve"> </w:t>
+            </w:r>
+          </w:p>
+        </w:tc>
+      </w:tr>
+      <w:tr>
+        <w:tc>
+          <w:tcPr>
+            <w:tcW w:w="1885" w:type="dxa"/>
+          </w:tcPr>
+          <w:p>
+            <w:pPr>
+              <w:pStyle w:val="titlenh"/>
+              <w:numPr>
+                <w:ilvl w:val="0"/>
+                <w:numId w:val="0"/>
+              </w:numPr>
+              <w:jc w:val="both"/>
+              <w:rPr>
+                <w:lang w:val="en-US"/>
+              </w:rPr>
+            </w:pPr>
+            <w:r>
+              <w:rPr>
+                <w:lang w:val="en-US"/>
+              </w:rPr>
+              <w:t>read</w:t>
+            </w:r>
+            <w:r>
+              <w:rPr>
+                <w:lang w:val="en-US"/>
+              </w:rPr>
+              <w:t>Pressure</w:t>
+            </w:r>
+            <w:r>
+              <w:rPr>
+                <w:lang w:val="en-US"/>
+              </w:rPr>
+              <w:t>Task()</w:t>
+            </w:r>
+          </w:p>
+        </w:tc>
+        <w:tc>
+          <w:tcPr>
+            <w:tcW w:w="8643" w:type="dxa"/>
+          </w:tcPr>
+          <w:p>
+            <w:pPr>
+              <w:pStyle w:val="titlenh"/>
+              <w:numPr>
+                <w:ilvl w:val="0"/>
+                <w:numId w:val="0"/>
+              </w:numPr>
+              <w:jc w:val="both"/>
+              <w:rPr>
+                <w:lang w:val="en-US"/>
+              </w:rPr>
+            </w:pPr>
+            <w:r>
+              <w:rPr>
+                <w:lang w:val="en-US"/>
+              </w:rPr>
+              <w:t>Đọc dữ liệu áp suất</w:t>
+            </w:r>
+            <w:r>
+              <w:rPr>
+                <w:lang w:val="en-US"/>
+              </w:rPr>
+              <w:t xml:space="preserve"> tính độ cao</w:t>
+            </w:r>
+          </w:p>
+        </w:tc>
+      </w:tr>
+    </w:tbl>
+    <w:p>
+      <w:pPr>
+        <w:pStyle w:val="titlenh"/>
+        <w:numPr>
+          <w:ilvl w:val="0"/>
+          <w:numId w:val="0"/>
+        </w:numPr>
+        <w:jc w:val="both"/>
+        <w:rPr>
+          <w:lang w:val="en-US"/>
+        </w:rPr>
+      </w:pPr>
+    </w:p>
+    <w:p>
+      <w:pPr>
+        <w:pStyle w:val="Heading2"/>
+        <w:rPr>
+          <w:lang w:val="en-US"/>
+        </w:rPr>
+      </w:pPr>
+      <w:r>
+        <w:rPr>
+          <w:lang w:val="en-US"/>
+        </w:rPr>
+        <w:t>Chi tiết lớp Application của khối điều khiển chính</w:t>
+      </w:r>
+    </w:p>
+    <w:tbl>
+      <w:tblPr>
+        <w:tblStyle w:val="TableGrid"/>
+        <w:tblW w:w="0" w:type="auto"/>
+        <w:tblLook w:val="04A0" w:firstRow="1" w:lastRow="0" w:firstColumn="1" w:lastColumn="0" w:noHBand="0" w:noVBand="1"/>
+      </w:tblPr>
+      <w:tblGrid>
+        <w:gridCol w:w="3033"/>
+        <w:gridCol w:w="7495"/>
+      </w:tblGrid>
+      <w:tr>
+        <w:tc>
+          <w:tcPr>
+            <w:tcW w:w="3033" w:type="dxa"/>
+          </w:tcPr>
+          <w:p>
+            <w:pPr>
+              <w:ind w:firstLine="0"/>
+              <w:rPr>
+                <w:lang w:val="en-US"/>
+              </w:rPr>
+            </w:pPr>
+            <w:r>
+              <w:rPr>
+                <w:lang w:val="en-US"/>
+              </w:rPr>
+              <w:t>sensorComunicationTask()</w:t>
+            </w:r>
+          </w:p>
+        </w:tc>
+        <w:tc>
+          <w:tcPr>
+            <w:tcW w:w="7495" w:type="dxa"/>
+          </w:tcPr>
+          <w:p>
+            <w:pPr>
+              <w:ind w:firstLine="0"/>
+              <w:rPr>
+                <w:lang w:val="en-US"/>
+              </w:rPr>
+            </w:pPr>
+            <w:r>
+              <w:rPr>
+                <w:lang w:val="en-US"/>
+              </w:rPr>
+              <w:t>Lấy dữ liệu từ khối cảm biến</w:t>
+            </w:r>
+          </w:p>
+        </w:tc>
+      </w:tr>
+      <w:tr>
+        <w:tc>
+          <w:tcPr>
+            <w:tcW w:w="3033" w:type="dxa"/>
+          </w:tcPr>
+          <w:p>
+            <w:pPr>
+              <w:ind w:firstLine="0"/>
+              <w:rPr>
+                <w:lang w:val="en-US"/>
+              </w:rPr>
+            </w:pPr>
+            <w:r>
+              <w:rPr>
+                <w:lang w:val="en-US"/>
+              </w:rPr>
+              <w:lastRenderedPageBreak/>
+              <w:t>GCScomunicationTask()</w:t>
+            </w:r>
+          </w:p>
+        </w:tc>
+        <w:tc>
+          <w:tcPr>
+            <w:tcW w:w="7495" w:type="dxa"/>
+          </w:tcPr>
+          <w:p>
+            <w:pPr>
+              <w:ind w:firstLine="0"/>
+              <w:rPr>
+                <w:lang w:val="en-US"/>
+              </w:rPr>
+            </w:pPr>
+            <w:r>
+              <w:rPr>
+                <w:lang w:val="en-US"/>
+              </w:rPr>
+              <w:t>Giao tiếp với trạm mặt đất</w:t>
+            </w:r>
+          </w:p>
+        </w:tc>
+      </w:tr>
+      <w:tr>
+        <w:tc>
+          <w:tcPr>
+            <w:tcW w:w="3033" w:type="dxa"/>
+          </w:tcPr>
+          <w:p>
+            <w:pPr>
+              <w:ind w:firstLine="0"/>
+              <w:rPr>
+                <w:lang w:val="en-US"/>
+              </w:rPr>
+            </w:pPr>
+            <w:r>
+              <w:rPr>
+                <w:lang w:val="en-US"/>
+              </w:rPr>
+              <w:t>controlRXTask()</w:t>
+            </w:r>
+            <w:r>
+              <w:rPr>
+                <w:lang w:val="en-US"/>
+              </w:rPr>
+              <w:t xml:space="preserve"> (có thể dùng timer)</w:t>
+            </w:r>
+          </w:p>
+        </w:tc>
+        <w:tc>
+          <w:tcPr>
+            <w:tcW w:w="7495" w:type="dxa"/>
+          </w:tcPr>
+          <w:p>
+            <w:pPr>
+              <w:ind w:firstLine="0"/>
+              <w:rPr>
+                <w:lang w:val="en-US"/>
+              </w:rPr>
+            </w:pPr>
+            <w:r>
+              <w:rPr>
+                <w:lang w:val="en-US"/>
+              </w:rPr>
+              <w:t>Giao tiếp với tay điều khiển</w:t>
+            </w:r>
+          </w:p>
+        </w:tc>
+      </w:tr>
+      <w:tr>
+        <w:tc>
+          <w:tcPr>
+            <w:tcW w:w="3033" w:type="dxa"/>
+          </w:tcPr>
+          <w:p>
+            <w:pPr>
+              <w:ind w:firstLine="0"/>
+              <w:rPr>
+                <w:lang w:val="en-US"/>
+              </w:rPr>
+            </w:pPr>
+            <w:r>
+              <w:rPr>
+                <w:lang w:val="en-US"/>
+              </w:rPr>
+              <w:t>externKalmanFilterTask()</w:t>
+            </w:r>
+          </w:p>
+        </w:tc>
+        <w:tc>
+          <w:tcPr>
+            <w:tcW w:w="7495" w:type="dxa"/>
+          </w:tcPr>
+          <w:p>
+            <w:pPr>
+              <w:ind w:firstLine="0"/>
+              <w:rPr>
+                <w:lang w:val="en-US"/>
+              </w:rPr>
+            </w:pPr>
+            <w:r>
+              <w:rPr>
+                <w:lang w:val="en-US"/>
+              </w:rPr>
+              <w:t>Thuật toán EKF tính EHRS</w:t>
+            </w:r>
+          </w:p>
+        </w:tc>
+      </w:tr>
+      <w:tr>
+        <w:tc>
+          <w:tcPr>
+            <w:tcW w:w="3033" w:type="dxa"/>
+          </w:tcPr>
+          <w:p>
+            <w:pPr>
+              <w:ind w:firstLine="0"/>
+              <w:rPr>
+                <w:lang w:val="en-US"/>
+              </w:rPr>
+            </w:pPr>
+            <w:r>
+              <w:rPr>
+                <w:lang w:val="en-US"/>
+              </w:rPr>
+              <w:t>motorControlTask()</w:t>
+            </w:r>
+            <w:r>
+              <w:rPr>
+                <w:lang w:val="en-US"/>
+              </w:rPr>
+              <w:t xml:space="preserve"> (timer)</w:t>
+            </w:r>
+          </w:p>
+        </w:tc>
+        <w:tc>
+          <w:tcPr>
+            <w:tcW w:w="7495" w:type="dxa"/>
+          </w:tcPr>
+          <w:p>
+            <w:pPr>
+              <w:ind w:firstLine="0"/>
+              <w:rPr>
+                <w:lang w:val="en-US"/>
+              </w:rPr>
+            </w:pPr>
+            <w:r>
+              <w:rPr>
+                <w:lang w:val="en-US"/>
+              </w:rPr>
+              <w:t>Điều khiển motor</w:t>
+            </w:r>
+          </w:p>
+        </w:tc>
+      </w:tr>
+      <w:tr>
+        <w:tc>
+          <w:tcPr>
+            <w:tcW w:w="3033" w:type="dxa"/>
+          </w:tcPr>
+          <w:p>
+            <w:pPr>
+              <w:ind w:firstLine="0"/>
+              <w:rPr>
+                <w:lang w:val="en-US"/>
+              </w:rPr>
+            </w:pPr>
+            <w:r>
+              <w:rPr>
+                <w:lang w:val="en-US"/>
+              </w:rPr>
+              <w:t>PIDTask()</w:t>
+            </w:r>
+          </w:p>
+        </w:tc>
+        <w:tc>
+          <w:tcPr>
+            <w:tcW w:w="7495" w:type="dxa"/>
+          </w:tcPr>
+          <w:p>
+            <w:pPr>
+              <w:ind w:firstLine="0"/>
+              <w:rPr>
+                <w:lang w:val="en-US"/>
+              </w:rPr>
+            </w:pPr>
+          </w:p>
+        </w:tc>
+      </w:tr>
+      <w:tr>
+        <w:tc>
+          <w:tcPr>
+            <w:tcW w:w="3033" w:type="dxa"/>
+          </w:tcPr>
+          <w:p>
+            <w:pPr>
+              <w:ind w:firstLine="0"/>
+              <w:rPr>
+                <w:lang w:val="en-US"/>
+              </w:rPr>
+            </w:pPr>
+            <w:r>
+              <w:rPr>
+                <w:lang w:val="en-US"/>
+              </w:rPr>
+              <w:t>flightControlTask()</w:t>
+            </w:r>
+          </w:p>
+        </w:tc>
+        <w:tc>
+          <w:tcPr>
+            <w:tcW w:w="7495" w:type="dxa"/>
+          </w:tcPr>
+          <w:p>
+            <w:pPr>
+              <w:ind w:firstLine="0"/>
+              <w:rPr>
+                <w:lang w:val="en-US"/>
+              </w:rPr>
+            </w:pPr>
+            <w:r>
+              <w:rPr>
+                <w:lang w:val="en-US"/>
+              </w:rPr>
+              <w:t>Điều khiển hoạt động của Drone và xử lý fail safe</w:t>
+            </w:r>
+          </w:p>
+        </w:tc>
+      </w:tr>
+    </w:tbl>
+    <w:p>
+      <w:pPr>
+        <w:ind w:firstLine="0"/>
+        <w:rPr>
+          <w:lang w:val="en-US"/>
+        </w:rPr>
+      </w:pPr>
+    </w:p>
     <w:sectPr>
-      <w:headerReference w:type="default" r:id="rId12"/>
+      <w:headerReference w:type="default" r:id="rId13"/>
       <w:pgSz w:w="12240" w:h="15840"/>
       <w:pgMar w:top="851" w:right="851" w:bottom="851" w:left="851" w:header="720" w:footer="720" w:gutter="0"/>
       <w:pgNumType w:start="1"/>

</xml_diff>